<commit_message>
Kapitola o existujících knihovnách
</commit_message>
<xml_diff>
--- a/bakalarka.docx
+++ b/bakalarka.docx
@@ -10,7 +10,7 @@
         <w:autoSpaceDE w:val="0"/>
         <w:autoSpaceDN w:val="0"/>
         <w:adjustRightInd w:val="0"/>
-        <w:spacing w:before="0" w:beforeAutospacing="0" w:after="120" w:afterAutospacing="0" w:line="240" w:lineRule="auto"/>
+        <w:spacing w:before="0" w:beforeAutospacing="0" w:after="120" w:afterAutospacing="0"/>
         <w:jc w:val="center"/>
         <w:textAlignment w:val="baseline"/>
         <w:rPr>
@@ -39,7 +39,7 @@
         <w:autoSpaceDE w:val="0"/>
         <w:autoSpaceDN w:val="0"/>
         <w:adjustRightInd w:val="0"/>
-        <w:spacing w:before="0" w:beforeAutospacing="0" w:after="120" w:afterAutospacing="0" w:line="240" w:lineRule="auto"/>
+        <w:spacing w:before="0" w:beforeAutospacing="0" w:after="120" w:afterAutospacing="0"/>
         <w:jc w:val="center"/>
         <w:textAlignment w:val="baseline"/>
         <w:rPr>
@@ -66,7 +66,7 @@
         <w:autoSpaceDE w:val="0"/>
         <w:autoSpaceDN w:val="0"/>
         <w:adjustRightInd w:val="0"/>
-        <w:spacing w:before="0" w:beforeAutospacing="0" w:after="120" w:afterAutospacing="0" w:line="240" w:lineRule="auto"/>
+        <w:spacing w:before="0" w:beforeAutospacing="0" w:after="120" w:afterAutospacing="0"/>
         <w:jc w:val="center"/>
         <w:textAlignment w:val="baseline"/>
         <w:rPr>
@@ -143,7 +143,7 @@
         <w:autoSpaceDE w:val="0"/>
         <w:autoSpaceDN w:val="0"/>
         <w:adjustRightInd w:val="0"/>
-        <w:spacing w:before="0" w:beforeAutospacing="0" w:after="120" w:afterAutospacing="0" w:line="240" w:lineRule="auto"/>
+        <w:spacing w:before="0" w:beforeAutospacing="0" w:after="120" w:afterAutospacing="0"/>
         <w:jc w:val="center"/>
         <w:textAlignment w:val="baseline"/>
         <w:rPr>
@@ -1023,12 +1023,30 @@
           <w:rFonts w:eastAsiaTheme="minorHAnsi"/>
         </w:rPr>
         <w:lastRenderedPageBreak/>
-        <w:t>Analýza existujících knihoven pro řešení vizuální stránky web</w:t>
+        <w:t>E</w:t>
       </w:r>
       <w:r>
         <w:rPr>
           <w:rFonts w:eastAsiaTheme="minorHAnsi"/>
         </w:rPr>
+        <w:t>xistující knihov</w:t>
+      </w:r>
+      <w:r>
+        <w:rPr>
+          <w:rFonts w:eastAsiaTheme="minorHAnsi"/>
+        </w:rPr>
+        <w:t>ny</w:t>
+      </w:r>
+      <w:r>
+        <w:rPr>
+          <w:rFonts w:eastAsiaTheme="minorHAnsi"/>
+        </w:rPr>
+        <w:t xml:space="preserve"> pro řešení vizuální stránky web</w:t>
+      </w:r>
+      <w:r>
+        <w:rPr>
+          <w:rFonts w:eastAsiaTheme="minorHAnsi"/>
+        </w:rPr>
         <w:t>ů</w:t>
       </w:r>
     </w:p>
@@ -1037,13 +1055,151 @@
         <w:pStyle w:val="0Bezny"/>
       </w:pPr>
       <w:r>
+        <w:t xml:space="preserve">Vytvořit knihovnu pro zjednodušení řešení vizuální stránky webů (resp. celého </w:t>
+      </w:r>
+      <w:proofErr w:type="spellStart"/>
+      <w:r>
+        <w:t>kódingu</w:t>
+      </w:r>
+      <w:proofErr w:type="spellEnd"/>
+      <w:r>
+        <w:t xml:space="preserve">) napadlo již bezpočet vývojářů. S rozmachem responzivního webdesignu se </w:t>
+      </w:r>
+      <w:r>
+        <w:t xml:space="preserve">základ většiny těchto knihoven </w:t>
+      </w:r>
+      <w:r>
+        <w:t xml:space="preserve">skládá z </w:t>
+      </w:r>
+      <w:r>
+        <w:t xml:space="preserve">vytvoření responsivního </w:t>
+      </w:r>
+      <w:proofErr w:type="spellStart"/>
+      <w:r>
+        <w:t>grid</w:t>
+      </w:r>
+      <w:r>
+        <w:t>u</w:t>
+      </w:r>
+      <w:proofErr w:type="spellEnd"/>
+      <w:r>
+        <w:t xml:space="preserve">, nejčastěji využívaných komponent na webových stránkách (např. menu, tlačítka, </w:t>
+      </w:r>
+      <w:proofErr w:type="spellStart"/>
+      <w:r>
+        <w:t>popup</w:t>
+      </w:r>
+      <w:proofErr w:type="spellEnd"/>
+      <w:r>
+        <w:t xml:space="preserve"> a další) a případně dalších pomocných tříd či nástrojů zjednodušujících samotný vývoj. Pro tvorbu takových knihoven jsou nejčastěji využívány jazyky CSS a </w:t>
+      </w:r>
+      <w:proofErr w:type="spellStart"/>
+      <w:r>
+        <w:t>JavaScript</w:t>
+      </w:r>
+      <w:proofErr w:type="spellEnd"/>
+      <w:r>
+        <w:t xml:space="preserve"> (a ve většině případů také preprocesory CSS a další </w:t>
+      </w:r>
+      <w:proofErr w:type="spellStart"/>
+      <w:r>
+        <w:t>javascriptové</w:t>
+      </w:r>
+      <w:proofErr w:type="spellEnd"/>
+      <w:r>
+        <w:t xml:space="preserve"> knihovny). </w:t>
+      </w:r>
+      <w:r>
+        <w:t>Více o těchto technologiích lze nalézt v části 2.1. (</w:t>
+      </w:r>
+      <w:r>
         <w:rPr>
           <w:highlight w:val="yellow"/>
         </w:rPr>
-        <w:t>TODO</w:t>
-      </w:r>
-      <w:bookmarkStart w:id="10" w:name="_GoBack"/>
-      <w:bookmarkEnd w:id="10"/>
+        <w:t>TODO odkaz na část</w:t>
+      </w:r>
+      <w:r>
+        <w:t xml:space="preserve">). </w:t>
+      </w:r>
+      <w:r>
+        <w:t xml:space="preserve">Mezi </w:t>
+      </w:r>
+      <w:r>
+        <w:t xml:space="preserve">jedny z nejznámějších </w:t>
+      </w:r>
+      <w:r>
+        <w:t>knihov</w:t>
+      </w:r>
+      <w:r>
+        <w:t>en</w:t>
+      </w:r>
+      <w:r>
+        <w:t xml:space="preserve"> patří </w:t>
+      </w:r>
+      <w:proofErr w:type="spellStart"/>
+      <w:r>
+        <w:t>Bootstrap</w:t>
+      </w:r>
+      <w:proofErr w:type="spellEnd"/>
+      <w:r>
+        <w:t xml:space="preserve"> a </w:t>
+      </w:r>
+      <w:proofErr w:type="spellStart"/>
+      <w:r>
+        <w:t>Foundation</w:t>
+      </w:r>
+      <w:proofErr w:type="spellEnd"/>
+      <w:r>
+        <w:t>, které jsou popsány v následujících kapitolách.</w:t>
+      </w:r>
+      <w:r>
+        <w:t xml:space="preserve"> </w:t>
+      </w:r>
+      <w:r>
+        <w:fldChar w:fldCharType="begin"/>
+      </w:r>
+      <w:r>
+        <w:instrText xml:space="preserve"> REF _Ref504753226 \r \h </w:instrText>
+      </w:r>
+      <w:r>
+        <w:fldChar w:fldCharType="separate"/>
+      </w:r>
+      <w:r>
+        <w:t>[1]</w:t>
+      </w:r>
+      <w:r>
+        <w:fldChar w:fldCharType="end"/>
+      </w:r>
+      <w:r>
+        <w:fldChar w:fldCharType="begin"/>
+      </w:r>
+      <w:r>
+        <w:instrText xml:space="preserve"> REF _Ref504753246 \r \h </w:instrText>
+      </w:r>
+      <w:r>
+        <w:fldChar w:fldCharType="separate"/>
+      </w:r>
+      <w:r>
+        <w:t>[2]</w:t>
+      </w:r>
+      <w:r>
+        <w:fldChar w:fldCharType="end"/>
+      </w:r>
+      <w:r>
+        <w:fldChar w:fldCharType="begin"/>
+      </w:r>
+      <w:r>
+        <w:instrText xml:space="preserve"> REF _Ref504753281 \r \h </w:instrText>
+      </w:r>
+      <w:r>
+        <w:fldChar w:fldCharType="separate"/>
+      </w:r>
+      <w:r>
+        <w:t>[3]</w:t>
+      </w:r>
+      <w:r>
+        <w:fldChar w:fldCharType="end"/>
+      </w:r>
     </w:p>
     <w:p>
       <w:pPr>
@@ -1062,18 +1218,1886 @@
     </w:p>
     <w:p>
       <w:pPr>
+        <w:pStyle w:val="0Bezny"/>
+        <w:rPr>
+          <w:highlight w:val="yellow"/>
+        </w:rPr>
+      </w:pPr>
+      <w:proofErr w:type="spellStart"/>
+      <w:r>
+        <w:t>Bootstrap</w:t>
+      </w:r>
+      <w:proofErr w:type="spellEnd"/>
+      <w:r>
+        <w:t xml:space="preserve"> byl původně vytvořen </w:t>
+      </w:r>
+      <w:r>
+        <w:t xml:space="preserve">v roce 2010 </w:t>
+      </w:r>
+      <w:r>
+        <w:t>vývojáři a designery ve společnosti Twitte</w:t>
+      </w:r>
+      <w:r>
+        <w:t xml:space="preserve">r, nicméně již od začátku byl vyvíjen jako open-source software. Z tohoto důvodu byl dříve nazýván také jako </w:t>
+      </w:r>
+      <w:r>
+        <w:rPr>
+          <w:i/>
+        </w:rPr>
+        <w:t xml:space="preserve">Twitter </w:t>
+      </w:r>
+      <w:proofErr w:type="spellStart"/>
+      <w:r>
+        <w:rPr>
+          <w:i/>
+        </w:rPr>
+        <w:t>Bootstrap</w:t>
+      </w:r>
+      <w:proofErr w:type="spellEnd"/>
+      <w:r>
+        <w:t>. Jeho první verze vyšla 19.8.2011. S druhou verzí byli přidány styly pro responzivitu, se třetí bylo k celému kódu přistupováno jako mobile-</w:t>
+      </w:r>
+      <w:proofErr w:type="spellStart"/>
+      <w:r>
+        <w:t>first</w:t>
+      </w:r>
+      <w:proofErr w:type="spellEnd"/>
+      <w:r>
+        <w:t xml:space="preserve">. Aktuální (leden 2018) verze je již čtvrtá – na rozdíl od starších verzích nestojí na preprocesoru LESS, ale SASS a využívá </w:t>
+      </w:r>
+      <w:proofErr w:type="spellStart"/>
+      <w:r>
+        <w:t>flexbox</w:t>
+      </w:r>
+      <w:proofErr w:type="spellEnd"/>
+      <w:r>
+        <w:t xml:space="preserve"> (viz </w:t>
+      </w:r>
+      <w:r>
+        <w:rPr>
+          <w:highlight w:val="yellow"/>
+        </w:rPr>
+        <w:t>TODO</w:t>
+      </w:r>
+      <w:r>
+        <w:t>).</w:t>
+      </w:r>
+      <w:r>
+        <w:rPr>
+          <w:highlight w:val="yellow"/>
+        </w:rPr>
+        <w:t xml:space="preserve"> </w:t>
+      </w:r>
+    </w:p>
+    <w:p>
+      <w:pPr>
+        <w:pStyle w:val="0Bezny"/>
+      </w:pPr>
+      <w:r>
+        <w:t xml:space="preserve">Základ </w:t>
+      </w:r>
+      <w:proofErr w:type="spellStart"/>
+      <w:r>
+        <w:t>Bootstrapu</w:t>
+      </w:r>
+      <w:proofErr w:type="spellEnd"/>
+      <w:r>
+        <w:t xml:space="preserve"> tvoří responzivní </w:t>
+      </w:r>
+      <w:proofErr w:type="spellStart"/>
+      <w:r>
+        <w:t>grid</w:t>
+      </w:r>
+      <w:proofErr w:type="spellEnd"/>
+      <w:r>
+        <w:t xml:space="preserve"> systém, kterým lze obsah kontejneru stránky dělit do dvanácti sloupců. Kontejner obsahu stránky má danou maximální šířku na 11</w:t>
+      </w:r>
+      <w:r>
+        <w:t>70</w:t>
+      </w:r>
+      <w:r>
+        <w:t xml:space="preserve"> pixelů, případně lze využít též nastavení</w:t>
+      </w:r>
+      <w:r>
+        <w:t xml:space="preserve">, </w:t>
+      </w:r>
+      <w:r>
+        <w:t>aby zabíral 100 procent šířky okna. Mezi sloupci se defaultně udržuje mezera 30 pixelů. Všechny rozměry jsou ale deklarovány proměnnými</w:t>
+      </w:r>
+      <w:r>
+        <w:t xml:space="preserve">, </w:t>
+      </w:r>
+      <w:r>
+        <w:t xml:space="preserve">a tak lze celý </w:t>
+      </w:r>
+      <w:proofErr w:type="spellStart"/>
+      <w:r>
+        <w:t>Bootstrap</w:t>
+      </w:r>
+      <w:proofErr w:type="spellEnd"/>
+      <w:r>
+        <w:t xml:space="preserve"> snadno </w:t>
+      </w:r>
+      <w:proofErr w:type="spellStart"/>
+      <w:r>
+        <w:t>kustomizovat</w:t>
+      </w:r>
+      <w:proofErr w:type="spellEnd"/>
+      <w:r>
+        <w:t xml:space="preserve">. </w:t>
+      </w:r>
+      <w:r>
+        <w:t xml:space="preserve">Typický HTML kód, kde je použitý </w:t>
+      </w:r>
+      <w:proofErr w:type="spellStart"/>
+      <w:r>
+        <w:t>Bootstrap</w:t>
+      </w:r>
+      <w:proofErr w:type="spellEnd"/>
+      <w:r>
+        <w:t xml:space="preserve"> </w:t>
+      </w:r>
+      <w:proofErr w:type="spellStart"/>
+      <w:r>
+        <w:t>grid</w:t>
+      </w:r>
+      <w:proofErr w:type="spellEnd"/>
+      <w:r>
+        <w:t xml:space="preserve"> může pak vypadat nějak takto:</w:t>
+      </w:r>
+    </w:p>
+    <w:p>
+      <w:pPr>
+        <w:pStyle w:val="kdy"/>
+      </w:pPr>
+      <w:r>
+        <w:t>&lt;div class="container"&gt;</w:t>
+      </w:r>
+    </w:p>
+    <w:p>
+      <w:pPr>
+        <w:pStyle w:val="kdy"/>
+      </w:pPr>
+      <w:r>
+        <w:t xml:space="preserve">  &lt;div class="row"&gt;</w:t>
+      </w:r>
+    </w:p>
+    <w:p>
+      <w:pPr>
+        <w:pStyle w:val="kdy"/>
+      </w:pPr>
+      <w:r>
+        <w:t xml:space="preserve">    &lt;div class="col-sm"&gt;</w:t>
+      </w:r>
+    </w:p>
+    <w:p>
+      <w:pPr>
+        <w:pStyle w:val="kdy"/>
+      </w:pPr>
+      <w:r>
+        <w:t xml:space="preserve">      Obsah prvního sloupce</w:t>
+      </w:r>
+    </w:p>
+    <w:p>
+      <w:pPr>
+        <w:pStyle w:val="kdy"/>
+      </w:pPr>
+      <w:r>
+        <w:t xml:space="preserve">    &lt;/div&gt;</w:t>
+      </w:r>
+    </w:p>
+    <w:p>
+      <w:pPr>
+        <w:pStyle w:val="kdy"/>
+      </w:pPr>
+      <w:r>
+        <w:t xml:space="preserve">    &lt;div class="col-sm"&gt;</w:t>
+      </w:r>
+    </w:p>
+    <w:p>
+      <w:pPr>
+        <w:pStyle w:val="kdy"/>
+      </w:pPr>
+      <w:r>
+        <w:t xml:space="preserve">      Obsah druhého sloupce</w:t>
+      </w:r>
+    </w:p>
+    <w:p>
+      <w:pPr>
+        <w:pStyle w:val="kdy"/>
+      </w:pPr>
+      <w:r>
+        <w:t xml:space="preserve">    &lt;/div&gt;</w:t>
+      </w:r>
+    </w:p>
+    <w:p>
+      <w:pPr>
+        <w:pStyle w:val="kdy"/>
+      </w:pPr>
+      <w:r>
+        <w:t xml:space="preserve">    &lt;div class="col-sm"&gt;</w:t>
+      </w:r>
+    </w:p>
+    <w:p>
+      <w:pPr>
+        <w:pStyle w:val="kdy"/>
+      </w:pPr>
+      <w:r>
+        <w:t xml:space="preserve">      Obsah třetího sloupce</w:t>
+      </w:r>
+    </w:p>
+    <w:p>
+      <w:pPr>
+        <w:pStyle w:val="kdy"/>
+      </w:pPr>
+      <w:r>
+        <w:t xml:space="preserve">    &lt;/div&gt;</w:t>
+      </w:r>
+    </w:p>
+    <w:p>
+      <w:pPr>
+        <w:pStyle w:val="kdy"/>
+      </w:pPr>
+      <w:r>
+        <w:t xml:space="preserve">  &lt;/div&gt;</w:t>
+      </w:r>
+    </w:p>
+    <w:p>
+      <w:pPr>
+        <w:pStyle w:val="kdy"/>
+      </w:pPr>
+      <w:r>
+        <w:t>&lt;/div&gt;</w:t>
+      </w:r>
+    </w:p>
+    <w:p>
+      <w:pPr>
+        <w:pStyle w:val="0Bezny"/>
+      </w:pPr>
+      <w:r>
+        <w:lastRenderedPageBreak/>
+        <w:t xml:space="preserve">Další součástí jsou pak styly resetující některé defaultní chování prvků na stránce či třídy pro správné zobrazení takových prvků. Můžeme zde najít styly pro textové prvky, obrázky, tabulky apod. Ve většině případů mají již základně předpřipravený vzhled. </w:t>
+      </w:r>
+    </w:p>
+    <w:p>
+      <w:pPr>
+        <w:pStyle w:val="0Bezny"/>
+      </w:pPr>
+      <w:r>
+        <w:t xml:space="preserve">Největší částí </w:t>
+      </w:r>
+      <w:proofErr w:type="spellStart"/>
+      <w:r>
+        <w:t>Bootstrapu</w:t>
+      </w:r>
+      <w:proofErr w:type="spellEnd"/>
+      <w:r>
+        <w:t xml:space="preserve"> pak tvoří předpřipravené komponenty. Mezi ty patří následující:</w:t>
+      </w:r>
+    </w:p>
+    <w:p>
+      <w:pPr>
+        <w:pStyle w:val="0Bezny"/>
+        <w:numPr>
+          <w:ilvl w:val="0"/>
+          <w:numId w:val="16"/>
+        </w:numPr>
+      </w:pPr>
+      <w:r>
+        <w:t>Upozornění</w:t>
+      </w:r>
+    </w:p>
+    <w:p>
+      <w:pPr>
+        <w:pStyle w:val="0Bezny"/>
+        <w:numPr>
+          <w:ilvl w:val="0"/>
+          <w:numId w:val="16"/>
+        </w:numPr>
+      </w:pPr>
+      <w:r>
+        <w:t>Štítky</w:t>
+      </w:r>
+    </w:p>
+    <w:p>
+      <w:pPr>
+        <w:pStyle w:val="0Bezny"/>
+        <w:numPr>
+          <w:ilvl w:val="0"/>
+          <w:numId w:val="16"/>
+        </w:numPr>
+      </w:pPr>
+      <w:r>
+        <w:t>Drobečková navigace</w:t>
+      </w:r>
+    </w:p>
+    <w:p>
+      <w:pPr>
+        <w:pStyle w:val="0Bezny"/>
+        <w:numPr>
+          <w:ilvl w:val="0"/>
+          <w:numId w:val="16"/>
+        </w:numPr>
+      </w:pPr>
+      <w:r>
+        <w:t>Tlačítka a jejich skupiny</w:t>
+      </w:r>
+    </w:p>
+    <w:p>
+      <w:pPr>
+        <w:pStyle w:val="0Bezny"/>
+        <w:numPr>
+          <w:ilvl w:val="0"/>
+          <w:numId w:val="16"/>
+        </w:numPr>
+      </w:pPr>
+      <w:r>
+        <w:t>Karty s obsahem</w:t>
+      </w:r>
+    </w:p>
+    <w:p>
+      <w:pPr>
+        <w:pStyle w:val="0Bezny"/>
+        <w:numPr>
+          <w:ilvl w:val="0"/>
+          <w:numId w:val="16"/>
+        </w:numPr>
+      </w:pPr>
+      <w:proofErr w:type="spellStart"/>
+      <w:r>
+        <w:t>Carousel</w:t>
+      </w:r>
+      <w:proofErr w:type="spellEnd"/>
+    </w:p>
+    <w:p>
+      <w:pPr>
+        <w:pStyle w:val="0Bezny"/>
+        <w:numPr>
+          <w:ilvl w:val="0"/>
+          <w:numId w:val="16"/>
+        </w:numPr>
+      </w:pPr>
+      <w:proofErr w:type="spellStart"/>
+      <w:r>
+        <w:t>Rozklikatelné</w:t>
+      </w:r>
+      <w:proofErr w:type="spellEnd"/>
+      <w:r>
+        <w:t xml:space="preserve"> záložky</w:t>
+      </w:r>
+    </w:p>
+    <w:p>
+      <w:pPr>
+        <w:pStyle w:val="0Bezny"/>
+        <w:numPr>
+          <w:ilvl w:val="0"/>
+          <w:numId w:val="16"/>
+        </w:numPr>
+      </w:pPr>
+      <w:proofErr w:type="spellStart"/>
+      <w:r>
+        <w:t>Dropdown</w:t>
+      </w:r>
+      <w:proofErr w:type="spellEnd"/>
+      <w:r>
+        <w:t xml:space="preserve"> menu</w:t>
+      </w:r>
+    </w:p>
+    <w:p>
+      <w:pPr>
+        <w:pStyle w:val="0Bezny"/>
+        <w:numPr>
+          <w:ilvl w:val="0"/>
+          <w:numId w:val="16"/>
+        </w:numPr>
+      </w:pPr>
+      <w:r>
+        <w:t>Formulářové prvky a jejich skupiny</w:t>
+      </w:r>
+    </w:p>
+    <w:p>
+      <w:pPr>
+        <w:pStyle w:val="0Bezny"/>
+        <w:numPr>
+          <w:ilvl w:val="0"/>
+          <w:numId w:val="16"/>
+        </w:numPr>
+      </w:pPr>
+      <w:proofErr w:type="spellStart"/>
+      <w:r>
+        <w:t>Jumbotrony</w:t>
+      </w:r>
+      <w:proofErr w:type="spellEnd"/>
+    </w:p>
+    <w:p>
+      <w:pPr>
+        <w:pStyle w:val="0Bezny"/>
+        <w:numPr>
+          <w:ilvl w:val="0"/>
+          <w:numId w:val="16"/>
+        </w:numPr>
+      </w:pPr>
+      <w:r>
+        <w:t>Seznamy</w:t>
+      </w:r>
+    </w:p>
+    <w:p>
+      <w:pPr>
+        <w:pStyle w:val="0Bezny"/>
+        <w:numPr>
+          <w:ilvl w:val="0"/>
+          <w:numId w:val="16"/>
+        </w:numPr>
+      </w:pPr>
+      <w:r>
+        <w:t>Modální okna</w:t>
+      </w:r>
+    </w:p>
+    <w:p>
+      <w:pPr>
+        <w:pStyle w:val="0Bezny"/>
+        <w:numPr>
+          <w:ilvl w:val="0"/>
+          <w:numId w:val="16"/>
+        </w:numPr>
+      </w:pPr>
+      <w:r>
+        <w:t>Navigace</w:t>
+      </w:r>
+    </w:p>
+    <w:p>
+      <w:pPr>
+        <w:pStyle w:val="0Bezny"/>
+        <w:numPr>
+          <w:ilvl w:val="0"/>
+          <w:numId w:val="16"/>
+        </w:numPr>
+      </w:pPr>
+      <w:r>
+        <w:t>Stránkování</w:t>
+      </w:r>
+    </w:p>
+    <w:p>
+      <w:pPr>
+        <w:pStyle w:val="0Bezny"/>
+        <w:numPr>
+          <w:ilvl w:val="0"/>
+          <w:numId w:val="16"/>
+        </w:numPr>
+      </w:pPr>
+      <w:proofErr w:type="spellStart"/>
+      <w:r>
+        <w:t>Popover</w:t>
+      </w:r>
+      <w:proofErr w:type="spellEnd"/>
+    </w:p>
+    <w:p>
+      <w:pPr>
+        <w:pStyle w:val="0Bezny"/>
+        <w:numPr>
+          <w:ilvl w:val="0"/>
+          <w:numId w:val="16"/>
+        </w:numPr>
+      </w:pPr>
+      <w:proofErr w:type="spellStart"/>
+      <w:r>
+        <w:t>Progress</w:t>
+      </w:r>
+      <w:proofErr w:type="spellEnd"/>
+      <w:r>
+        <w:t xml:space="preserve"> bary</w:t>
+      </w:r>
+    </w:p>
+    <w:p>
+      <w:pPr>
+        <w:pStyle w:val="0Bezny"/>
+        <w:numPr>
+          <w:ilvl w:val="0"/>
+          <w:numId w:val="16"/>
+        </w:numPr>
+      </w:pPr>
+      <w:proofErr w:type="spellStart"/>
+      <w:r>
+        <w:t>Tooltipy</w:t>
+      </w:r>
+      <w:proofErr w:type="spellEnd"/>
+    </w:p>
+    <w:p>
+      <w:pPr>
+        <w:pStyle w:val="0Bezny"/>
+      </w:pPr>
+      <w:r>
+        <w:t xml:space="preserve">Některé z komponent využívají i </w:t>
+      </w:r>
+      <w:proofErr w:type="spellStart"/>
+      <w:r>
+        <w:t>JavaScript</w:t>
+      </w:r>
+      <w:proofErr w:type="spellEnd"/>
+      <w:r>
+        <w:t xml:space="preserve"> a je tak nutné i s </w:t>
+      </w:r>
+      <w:proofErr w:type="spellStart"/>
+      <w:r>
+        <w:t>Bootstrapem</w:t>
+      </w:r>
+      <w:proofErr w:type="spellEnd"/>
+      <w:r>
+        <w:t xml:space="preserve"> použít knihovnu </w:t>
+      </w:r>
+      <w:proofErr w:type="spellStart"/>
+      <w:r>
+        <w:t>jQuery</w:t>
+      </w:r>
+      <w:proofErr w:type="spellEnd"/>
+      <w:r>
+        <w:t xml:space="preserve"> (viz </w:t>
+      </w:r>
+      <w:r>
+        <w:rPr>
+          <w:highlight w:val="yellow"/>
+        </w:rPr>
+        <w:t>TODO</w:t>
+      </w:r>
+      <w:r>
+        <w:rPr>
+          <w:highlight w:val="yellow"/>
+        </w:rPr>
+        <w:t>)</w:t>
+      </w:r>
+      <w:r>
+        <w:t xml:space="preserve"> a</w:t>
+      </w:r>
+      <w:r>
+        <w:t xml:space="preserve"> v některých případech i další pluginy či knihovny třetích stran. </w:t>
+      </w:r>
+    </w:p>
+    <w:p>
+      <w:pPr>
+        <w:pStyle w:val="0Bezny"/>
+      </w:pPr>
+      <w:r>
+        <w:lastRenderedPageBreak/>
+        <w:t xml:space="preserve">Poslední části </w:t>
+      </w:r>
+      <w:proofErr w:type="spellStart"/>
+      <w:r>
+        <w:t>Bootstrapu</w:t>
+      </w:r>
+      <w:proofErr w:type="spellEnd"/>
+      <w:r>
+        <w:t xml:space="preserve"> jsou pomocné CSS třídy. Ty obsahují vlastnosti týkající se zobrazení prvků, barev a textových vlastností, pozicování a rozměrů. </w:t>
+      </w:r>
+    </w:p>
+    <w:p>
+      <w:pPr>
+        <w:pStyle w:val="0Bezny"/>
+      </w:pPr>
+      <w:r>
+        <w:t>Vývojář si může zvolit, které části knihovny využije.</w:t>
+      </w:r>
+      <w:r>
+        <w:fldChar w:fldCharType="begin"/>
+      </w:r>
+      <w:r>
+        <w:instrText xml:space="preserve"> REF _Ref504753246 \r \h </w:instrText>
+      </w:r>
+      <w:r>
+        <w:fldChar w:fldCharType="separate"/>
+      </w:r>
+      <w:r>
+        <w:t>[2]</w:t>
+      </w:r>
+      <w:r>
+        <w:fldChar w:fldCharType="end"/>
+      </w:r>
+    </w:p>
+    <w:p>
+      <w:pPr>
         <w:pStyle w:val="2rove"/>
         <w:numPr>
           <w:ilvl w:val="1"/>
-          <w:numId w:val="10"/>
+          <w:numId w:val="15"/>
         </w:numPr>
-        <w:ind w:left="851" w:hanging="851"/>
+        <w:ind w:hanging="792"/>
       </w:pPr>
       <w:proofErr w:type="spellStart"/>
       <w:r>
         <w:t>Foundation</w:t>
       </w:r>
       <w:proofErr w:type="spellEnd"/>
+    </w:p>
+    <w:p>
+      <w:pPr>
+        <w:pStyle w:val="0Bezny"/>
+      </w:pPr>
+      <w:r>
+        <w:t xml:space="preserve">V roce 2008 vytvořila společnost ZURB, která se zabývá vývojem softwaru nástroj (kolekci kódu) pro zjednodušení své práce v jazycích HTML, CSS a </w:t>
+      </w:r>
+      <w:proofErr w:type="spellStart"/>
+      <w:r>
+        <w:t>JavaScript</w:t>
+      </w:r>
+      <w:proofErr w:type="spellEnd"/>
+      <w:r>
+        <w:t xml:space="preserve">. Nazvala jej ZURB Style </w:t>
+      </w:r>
+      <w:proofErr w:type="spellStart"/>
+      <w:r>
+        <w:t>Guide</w:t>
+      </w:r>
+      <w:proofErr w:type="spellEnd"/>
+      <w:r>
+        <w:t xml:space="preserve">. </w:t>
+      </w:r>
+      <w:r>
+        <w:t xml:space="preserve">Tento nástroj byl dále rozvíjen </w:t>
+      </w:r>
+      <w:r>
+        <w:t xml:space="preserve">a v roce 2010 byl přejmenován na </w:t>
+      </w:r>
+      <w:proofErr w:type="spellStart"/>
+      <w:r>
+        <w:t>Foundation</w:t>
+      </w:r>
+      <w:proofErr w:type="spellEnd"/>
+      <w:r>
+        <w:t>. Jeho druhá verze vyšla v roce 2011 a od té doby je vyvíjen jako open-</w:t>
+      </w:r>
+      <w:proofErr w:type="spellStart"/>
+      <w:r>
+        <w:t>souce</w:t>
+      </w:r>
+      <w:proofErr w:type="spellEnd"/>
+      <w:r>
+        <w:t>.</w:t>
+      </w:r>
+      <w:r>
+        <w:t xml:space="preserve"> Od třetí verze (2012) stojí na preprocesoru SASS. Čtvrtá verze přinesla, stejně jako </w:t>
+      </w:r>
+      <w:proofErr w:type="spellStart"/>
+      <w:r>
+        <w:t>Bootstrap</w:t>
+      </w:r>
+      <w:proofErr w:type="spellEnd"/>
+      <w:r>
+        <w:t xml:space="preserve"> 3 s sebou přinesla mobile-</w:t>
+      </w:r>
+      <w:proofErr w:type="spellStart"/>
+      <w:r>
+        <w:t>first</w:t>
+      </w:r>
+      <w:proofErr w:type="spellEnd"/>
+      <w:r>
+        <w:t xml:space="preserve"> koncept. Obecně lze říci, že obě knihovny, které v této práci zmiňuji, se vyvíjely podobným směrem a sledují tak většinou trendy – i když většinou s jistým zpožděním, zřejmě kvůli kompatibilitě napříč prohlížeči. </w:t>
+      </w:r>
+    </w:p>
+    <w:p>
+      <w:pPr>
+        <w:pStyle w:val="0Bezny"/>
+      </w:pPr>
+      <w:r>
+        <w:t xml:space="preserve">Na rozdíl od </w:t>
+      </w:r>
+      <w:proofErr w:type="spellStart"/>
+      <w:r>
+        <w:t>Bootstrapu</w:t>
+      </w:r>
+      <w:proofErr w:type="spellEnd"/>
+      <w:r>
+        <w:t xml:space="preserve"> 4, poslední verze </w:t>
+      </w:r>
+      <w:proofErr w:type="spellStart"/>
+      <w:r>
+        <w:t>Foundation</w:t>
+      </w:r>
+      <w:proofErr w:type="spellEnd"/>
+      <w:r>
+        <w:t xml:space="preserve">, tj. 6.4.3, nenutí vývojáře používat </w:t>
+      </w:r>
+      <w:proofErr w:type="spellStart"/>
+      <w:r>
+        <w:t>grid</w:t>
+      </w:r>
+      <w:proofErr w:type="spellEnd"/>
+      <w:r>
+        <w:t xml:space="preserve"> systém postavený na </w:t>
+      </w:r>
+      <w:proofErr w:type="spellStart"/>
+      <w:r>
+        <w:t>flexboxu</w:t>
+      </w:r>
+      <w:proofErr w:type="spellEnd"/>
+      <w:r>
+        <w:t xml:space="preserve">. Celkově si lze vybrat ze tří </w:t>
+      </w:r>
+      <w:proofErr w:type="spellStart"/>
+      <w:r>
+        <w:t>grid</w:t>
+      </w:r>
+      <w:proofErr w:type="spellEnd"/>
+      <w:r>
+        <w:t xml:space="preserve"> systémů, které </w:t>
+      </w:r>
+      <w:proofErr w:type="spellStart"/>
+      <w:r>
+        <w:t>Foundation</w:t>
+      </w:r>
+      <w:proofErr w:type="spellEnd"/>
+      <w:r>
+        <w:t xml:space="preserve"> nabízí. </w:t>
+      </w:r>
+    </w:p>
+    <w:p>
+      <w:pPr>
+        <w:pStyle w:val="0Bezny"/>
+      </w:pPr>
+      <w:r>
+        <w:t xml:space="preserve">Prvním z nich je </w:t>
+      </w:r>
+      <w:proofErr w:type="spellStart"/>
+      <w:r>
+        <w:rPr>
+          <w:i/>
+        </w:rPr>
+        <w:t>Float</w:t>
+      </w:r>
+      <w:proofErr w:type="spellEnd"/>
+      <w:r>
+        <w:rPr>
+          <w:i/>
+        </w:rPr>
+        <w:t xml:space="preserve"> </w:t>
+      </w:r>
+      <w:proofErr w:type="spellStart"/>
+      <w:r>
+        <w:rPr>
+          <w:i/>
+        </w:rPr>
+        <w:t>Grid</w:t>
+      </w:r>
+      <w:proofErr w:type="spellEnd"/>
+      <w:r>
+        <w:rPr>
+          <w:i/>
+        </w:rPr>
+        <w:t xml:space="preserve"> </w:t>
+      </w:r>
+      <w:r>
+        <w:t xml:space="preserve">– obsah v rámci něj lze dělit až do dvanácti sloupců, jednotlivým sloupcům se dle nastavení určuje procentuální šířka a využívají CSS vlastností </w:t>
+      </w:r>
+      <w:proofErr w:type="spellStart"/>
+      <w:r>
+        <w:t>float</w:t>
+      </w:r>
+      <w:proofErr w:type="spellEnd"/>
+      <w:r>
+        <w:t xml:space="preserve">. HTML kód postavený na takovém </w:t>
+      </w:r>
+      <w:proofErr w:type="spellStart"/>
+      <w:r>
+        <w:t>grid</w:t>
+      </w:r>
+      <w:proofErr w:type="spellEnd"/>
+      <w:r>
+        <w:t xml:space="preserve"> systému může vypadat takto:</w:t>
+      </w:r>
+    </w:p>
+    <w:p>
+      <w:pPr>
+        <w:pStyle w:val="kdy"/>
+      </w:pPr>
+      <w:r>
+        <w:t>&lt;div class="row"&gt;</w:t>
+      </w:r>
+    </w:p>
+    <w:p>
+      <w:pPr>
+        <w:pStyle w:val="kdy"/>
+      </w:pPr>
+      <w:r>
+        <w:t xml:space="preserve">  &lt;div class="small-2 large-4 columns"&gt;</w:t>
+      </w:r>
+    </w:p>
+    <w:p>
+      <w:pPr>
+        <w:pStyle w:val="kdy"/>
+      </w:pPr>
+      <w:r>
+        <w:t xml:space="preserve">    Obsah prvního sloupce</w:t>
+      </w:r>
+    </w:p>
+    <w:p>
+      <w:pPr>
+        <w:pStyle w:val="kdy"/>
+      </w:pPr>
+      <w:r>
+        <w:t xml:space="preserve">  &lt;/div&gt;</w:t>
+      </w:r>
+    </w:p>
+    <w:p>
+      <w:pPr>
+        <w:pStyle w:val="kdy"/>
+      </w:pPr>
+      <w:r>
+        <w:t xml:space="preserve">  &lt;div class="small-4 large-4 columns"&gt;</w:t>
+      </w:r>
+    </w:p>
+    <w:p>
+      <w:pPr>
+        <w:pStyle w:val="kdy"/>
+      </w:pPr>
+      <w:r>
+        <w:t xml:space="preserve">    Obsah druhého sloupce</w:t>
+      </w:r>
+    </w:p>
+    <w:p>
+      <w:pPr>
+        <w:pStyle w:val="kdy"/>
+      </w:pPr>
+      <w:r>
+        <w:t xml:space="preserve">  &lt;/div&gt;</w:t>
+      </w:r>
+    </w:p>
+    <w:p>
+      <w:pPr>
+        <w:pStyle w:val="kdy"/>
+      </w:pPr>
+      <w:r>
+        <w:t xml:space="preserve">  &lt;div class="small-6 large-4 columns"&gt;</w:t>
+      </w:r>
+    </w:p>
+    <w:p>
+      <w:pPr>
+        <w:pStyle w:val="kdy"/>
+      </w:pPr>
+      <w:r>
+        <w:t xml:space="preserve">    Obsah třetího sloupce</w:t>
+      </w:r>
+    </w:p>
+    <w:p>
+      <w:pPr>
+        <w:pStyle w:val="kdy"/>
+      </w:pPr>
+      <w:r>
+        <w:t xml:space="preserve">  &lt;/div&gt;</w:t>
+      </w:r>
+    </w:p>
+    <w:p>
+      <w:pPr>
+        <w:pStyle w:val="kdy"/>
+      </w:pPr>
+      <w:r>
+        <w:t>&lt;/div&gt;</w:t>
+      </w:r>
+    </w:p>
+    <w:p>
+      <w:pPr>
+        <w:pStyle w:val="0Bezny"/>
+      </w:pPr>
+      <w:r>
+        <w:t xml:space="preserve">Pokud kód srovnáme s kódem </w:t>
+      </w:r>
+      <w:proofErr w:type="spellStart"/>
+      <w:r>
+        <w:t>Bootstrapu</w:t>
+      </w:r>
+      <w:proofErr w:type="spellEnd"/>
+      <w:r>
+        <w:t xml:space="preserve">, tak až na názvy tříd není vidět velký rozdíl, až na nepotřebnost třídy </w:t>
+      </w:r>
+      <w:proofErr w:type="spellStart"/>
+      <w:r>
+        <w:t>container</w:t>
+      </w:r>
+      <w:proofErr w:type="spellEnd"/>
+      <w:r>
+        <w:t xml:space="preserve"> – ve </w:t>
+      </w:r>
+      <w:proofErr w:type="spellStart"/>
+      <w:r>
+        <w:t>Foundation</w:t>
+      </w:r>
+      <w:proofErr w:type="spellEnd"/>
+      <w:r>
+        <w:t xml:space="preserve"> šířku obsahu stránky obstarává rovnou třída </w:t>
+      </w:r>
+      <w:proofErr w:type="spellStart"/>
+      <w:r>
+        <w:t>row</w:t>
+      </w:r>
+      <w:proofErr w:type="spellEnd"/>
+      <w:r>
+        <w:t xml:space="preserve">. </w:t>
+      </w:r>
+    </w:p>
+    <w:p>
+      <w:pPr>
+        <w:pStyle w:val="0Bezny"/>
+      </w:pPr>
+      <w:r>
+        <w:t>Druhým z </w:t>
+      </w:r>
+      <w:proofErr w:type="spellStart"/>
+      <w:r>
+        <w:t>grid</w:t>
+      </w:r>
+      <w:proofErr w:type="spellEnd"/>
+      <w:r>
+        <w:t xml:space="preserve"> systémů </w:t>
+      </w:r>
+      <w:proofErr w:type="spellStart"/>
+      <w:r>
+        <w:t>Foundation</w:t>
+      </w:r>
+      <w:proofErr w:type="spellEnd"/>
+      <w:r>
+        <w:t xml:space="preserve"> je </w:t>
+      </w:r>
+      <w:proofErr w:type="spellStart"/>
+      <w:r>
+        <w:rPr>
+          <w:i/>
+        </w:rPr>
+        <w:t>Flex</w:t>
+      </w:r>
+      <w:proofErr w:type="spellEnd"/>
+      <w:r>
+        <w:rPr>
+          <w:i/>
+        </w:rPr>
+        <w:t xml:space="preserve"> </w:t>
+      </w:r>
+      <w:proofErr w:type="spellStart"/>
+      <w:r>
+        <w:rPr>
+          <w:i/>
+        </w:rPr>
+        <w:t>Grid</w:t>
+      </w:r>
+      <w:proofErr w:type="spellEnd"/>
+      <w:r>
+        <w:rPr>
+          <w:i/>
+        </w:rPr>
+        <w:t xml:space="preserve"> </w:t>
+      </w:r>
+      <w:r>
+        <w:t xml:space="preserve">– jeho zápis se od </w:t>
+      </w:r>
+      <w:proofErr w:type="spellStart"/>
+      <w:r>
+        <w:t>Float</w:t>
+      </w:r>
+      <w:proofErr w:type="spellEnd"/>
+      <w:r>
+        <w:t xml:space="preserve"> </w:t>
+      </w:r>
+      <w:proofErr w:type="spellStart"/>
+      <w:r>
+        <w:t>Gridu</w:t>
+      </w:r>
+      <w:proofErr w:type="spellEnd"/>
+      <w:r>
+        <w:t xml:space="preserve"> neliší, nicméně v pozadí již nevyužívá CSS vlastnosti </w:t>
+      </w:r>
+      <w:proofErr w:type="spellStart"/>
+      <w:r>
+        <w:t>float</w:t>
+      </w:r>
+      <w:proofErr w:type="spellEnd"/>
+      <w:r>
+        <w:t xml:space="preserve"> a procentuální šířku sloupců, ale vlastnost CSS </w:t>
+      </w:r>
+      <w:proofErr w:type="spellStart"/>
+      <w:r>
+        <w:t>flex</w:t>
+      </w:r>
+      <w:proofErr w:type="spellEnd"/>
+      <w:r>
+        <w:t>. Pro sloupec, který zabírá polovinu (50%) řádku, tak může tato vlastnost vypadat takto:</w:t>
+      </w:r>
+    </w:p>
+    <w:p>
+      <w:pPr>
+        <w:pStyle w:val="kdy"/>
+      </w:pPr>
+      <w:r>
+        <w:lastRenderedPageBreak/>
+        <w:t>flex: 0 0 50%;</w:t>
+      </w:r>
+    </w:p>
+    <w:p>
+      <w:pPr>
+        <w:pStyle w:val="0Bezny"/>
+      </w:pPr>
+      <w:r>
+        <w:t xml:space="preserve">Posledním a zároveň nejnovějším </w:t>
+      </w:r>
+      <w:proofErr w:type="spellStart"/>
+      <w:r>
+        <w:t>grid</w:t>
+      </w:r>
+      <w:proofErr w:type="spellEnd"/>
+      <w:r>
+        <w:t xml:space="preserve"> systémem ve </w:t>
+      </w:r>
+      <w:proofErr w:type="spellStart"/>
+      <w:r>
+        <w:t>Foundation</w:t>
+      </w:r>
+      <w:proofErr w:type="spellEnd"/>
+      <w:r>
+        <w:t xml:space="preserve"> je </w:t>
+      </w:r>
+      <w:r>
+        <w:rPr>
+          <w:i/>
+        </w:rPr>
+        <w:t xml:space="preserve">XY </w:t>
+      </w:r>
+      <w:proofErr w:type="spellStart"/>
+      <w:r>
+        <w:rPr>
+          <w:i/>
+        </w:rPr>
+        <w:t>Grid</w:t>
+      </w:r>
+      <w:proofErr w:type="spellEnd"/>
+      <w:r>
+        <w:t xml:space="preserve">. </w:t>
+      </w:r>
+      <w:r>
+        <w:t xml:space="preserve">Ten, stejně jako </w:t>
+      </w:r>
+      <w:proofErr w:type="spellStart"/>
+      <w:r>
+        <w:t>Flex</w:t>
+      </w:r>
+      <w:proofErr w:type="spellEnd"/>
+      <w:r>
+        <w:t xml:space="preserve"> </w:t>
+      </w:r>
+      <w:proofErr w:type="spellStart"/>
+      <w:r>
+        <w:t>Grid</w:t>
+      </w:r>
+      <w:proofErr w:type="spellEnd"/>
+      <w:r>
+        <w:t xml:space="preserve"> využívá také </w:t>
+      </w:r>
+      <w:proofErr w:type="spellStart"/>
+      <w:r>
+        <w:t>flexbox</w:t>
+      </w:r>
+      <w:proofErr w:type="spellEnd"/>
+      <w:r>
+        <w:t xml:space="preserve">, nicméně nabízí daleko více možností včetně vertikálního </w:t>
+      </w:r>
+      <w:proofErr w:type="spellStart"/>
+      <w:r>
+        <w:t>grid</w:t>
+      </w:r>
+      <w:proofErr w:type="spellEnd"/>
+      <w:r>
+        <w:t xml:space="preserve"> systému. Ten umožňuje manipulovat s obsahem nejen v rámci sloupců, ale i v rámci řádků. Proto u většiny tříd tohoto </w:t>
+      </w:r>
+      <w:proofErr w:type="spellStart"/>
+      <w:r>
+        <w:t>grid</w:t>
+      </w:r>
+      <w:proofErr w:type="spellEnd"/>
+      <w:r>
+        <w:t xml:space="preserve"> systému najdeme v názvu za pomlčkou zmíněno, v jaké ose právě pracujeme (x pro horizontální a y pro vertikální </w:t>
+      </w:r>
+      <w:proofErr w:type="spellStart"/>
+      <w:r>
+        <w:t>grid</w:t>
+      </w:r>
+      <w:proofErr w:type="spellEnd"/>
+      <w:r>
+        <w:t xml:space="preserve">). Podobně jako u </w:t>
+      </w:r>
+      <w:proofErr w:type="spellStart"/>
+      <w:r>
+        <w:t>Bootstrapu</w:t>
+      </w:r>
+      <w:proofErr w:type="spellEnd"/>
+      <w:r>
+        <w:t xml:space="preserve"> se zde vyskytuje i třída </w:t>
+      </w:r>
+      <w:proofErr w:type="spellStart"/>
+      <w:r>
+        <w:t>grid-container</w:t>
+      </w:r>
+      <w:proofErr w:type="spellEnd"/>
+      <w:r>
+        <w:t xml:space="preserve">, která určuje šířku obsahu stránky (defaultně nastavená na 1200px). </w:t>
+      </w:r>
+      <w:r>
+        <w:t xml:space="preserve">Ukázka horizontálního a vertikálního </w:t>
+      </w:r>
+      <w:proofErr w:type="spellStart"/>
+      <w:r>
+        <w:t>gridu</w:t>
+      </w:r>
+      <w:proofErr w:type="spellEnd"/>
+      <w:r>
+        <w:t>:</w:t>
+      </w:r>
+    </w:p>
+    <w:p>
+      <w:pPr>
+        <w:pStyle w:val="kdy"/>
+      </w:pPr>
+      <w:r>
+        <w:t>&lt;!—- horizontální grid --&gt;</w:t>
+      </w:r>
+    </w:p>
+    <w:p>
+      <w:pPr>
+        <w:pStyle w:val="kdy"/>
+      </w:pPr>
+      <w:r>
+        <w:t>&lt;div class="grid-container"&gt;</w:t>
+      </w:r>
+    </w:p>
+    <w:p>
+      <w:pPr>
+        <w:pStyle w:val="kdy"/>
+      </w:pPr>
+      <w:r>
+        <w:t xml:space="preserve">  &lt;div class="grid-x grid-margin-x"&gt;</w:t>
+      </w:r>
+    </w:p>
+    <w:p>
+      <w:pPr>
+        <w:pStyle w:val="kdy"/>
+      </w:pPr>
+      <w:r>
+        <w:t xml:space="preserve">    &lt;div class="cell small-4"&gt;</w:t>
+      </w:r>
+    </w:p>
+    <w:p>
+      <w:pPr>
+        <w:pStyle w:val="kdy"/>
+      </w:pPr>
+      <w:r>
+        <w:t xml:space="preserve">      Obsah prvního sloupce</w:t>
+      </w:r>
+    </w:p>
+    <w:p>
+      <w:pPr>
+        <w:pStyle w:val="kdy"/>
+      </w:pPr>
+      <w:r>
+        <w:t xml:space="preserve">    </w:t>
+      </w:r>
+      <w:r>
+        <w:t>&lt;/div&gt;</w:t>
+      </w:r>
+    </w:p>
+    <w:p>
+      <w:pPr>
+        <w:pStyle w:val="kdy"/>
+      </w:pPr>
+      <w:r>
+        <w:t xml:space="preserve">    &lt;div class="cell small-4"&gt;</w:t>
+      </w:r>
+    </w:p>
+    <w:p>
+      <w:pPr>
+        <w:pStyle w:val="kdy"/>
+      </w:pPr>
+      <w:r>
+        <w:t xml:space="preserve">      Obsah druhého sloupce</w:t>
+      </w:r>
+    </w:p>
+    <w:p>
+      <w:pPr>
+        <w:pStyle w:val="kdy"/>
+      </w:pPr>
+      <w:r>
+        <w:t xml:space="preserve">    </w:t>
+      </w:r>
+      <w:r>
+        <w:t>&lt;/div&gt;</w:t>
+      </w:r>
+    </w:p>
+    <w:p>
+      <w:pPr>
+        <w:pStyle w:val="kdy"/>
+      </w:pPr>
+      <w:r>
+        <w:t xml:space="preserve">    &lt;div class="cell small-4"&gt;</w:t>
+      </w:r>
+    </w:p>
+    <w:p>
+      <w:pPr>
+        <w:pStyle w:val="kdy"/>
+      </w:pPr>
+      <w:r>
+        <w:t xml:space="preserve">      Obsah třetího sloupce</w:t>
+      </w:r>
+    </w:p>
+    <w:p>
+      <w:pPr>
+        <w:pStyle w:val="kdy"/>
+      </w:pPr>
+      <w:r>
+        <w:t xml:space="preserve">    </w:t>
+      </w:r>
+      <w:r>
+        <w:t>&lt;/div&gt;</w:t>
+      </w:r>
+    </w:p>
+    <w:p>
+      <w:pPr>
+        <w:pStyle w:val="kdy"/>
+      </w:pPr>
+      <w:r>
+        <w:t xml:space="preserve">  &lt;/div&gt;</w:t>
+      </w:r>
+    </w:p>
+    <w:p>
+      <w:pPr>
+        <w:pStyle w:val="kdy"/>
+      </w:pPr>
+      <w:r>
+        <w:t>&lt;/div&gt;</w:t>
+      </w:r>
+    </w:p>
+    <w:p>
+      <w:pPr>
+        <w:pStyle w:val="kdy"/>
+      </w:pPr>
+    </w:p>
+    <w:p>
+      <w:pPr>
+        <w:pStyle w:val="kdy"/>
+      </w:pPr>
+      <w:r>
+        <w:t>&lt;!—- vertikální grid --&gt;</w:t>
+      </w:r>
+    </w:p>
+    <w:p>
+      <w:pPr>
+        <w:pStyle w:val="kdy"/>
+      </w:pPr>
+      <w:r>
+        <w:t>&lt;div class="grid-y" style="height: 500px;"&gt;</w:t>
+      </w:r>
+    </w:p>
+    <w:p>
+      <w:pPr>
+        <w:pStyle w:val="kdy"/>
+      </w:pPr>
+      <w:r>
+        <w:t xml:space="preserve">  &lt;div class="cell small-6 medium-8 large-2"&gt;</w:t>
+      </w:r>
+    </w:p>
+    <w:p>
+      <w:pPr>
+        <w:pStyle w:val="kdy"/>
+      </w:pPr>
+      <w:r>
+        <w:t xml:space="preserve">    </w:t>
+      </w:r>
+      <w:r>
+        <w:t>Obsah prvního řádku</w:t>
+      </w:r>
+    </w:p>
+    <w:p>
+      <w:pPr>
+        <w:pStyle w:val="kdy"/>
+      </w:pPr>
+      <w:r>
+        <w:t xml:space="preserve">  &lt;/div&gt;</w:t>
+      </w:r>
+    </w:p>
+    <w:p>
+      <w:pPr>
+        <w:pStyle w:val="kdy"/>
+      </w:pPr>
+      <w:r>
+        <w:t xml:space="preserve">  &lt;div class="cell small-6 medium-4 large-10"&gt;</w:t>
+      </w:r>
+    </w:p>
+    <w:p>
+      <w:pPr>
+        <w:pStyle w:val="kdy"/>
+      </w:pPr>
+      <w:r>
+        <w:t xml:space="preserve">    </w:t>
+      </w:r>
+      <w:r>
+        <w:t>Obsah druhého řádku</w:t>
+      </w:r>
+    </w:p>
+    <w:p>
+      <w:pPr>
+        <w:pStyle w:val="kdy"/>
+      </w:pPr>
+      <w:r>
+        <w:t xml:space="preserve">  &lt;/div&gt;</w:t>
+      </w:r>
+    </w:p>
+    <w:p>
+      <w:pPr>
+        <w:pStyle w:val="kdy"/>
+      </w:pPr>
+      <w:r>
+        <w:t>&lt;/div&gt;</w:t>
+      </w:r>
+    </w:p>
+    <w:p>
+      <w:pPr>
+        <w:pStyle w:val="0Bezny"/>
+      </w:pPr>
+      <w:r>
+        <w:t xml:space="preserve">Lze zmínit, že u vertikálního </w:t>
+      </w:r>
+      <w:proofErr w:type="spellStart"/>
+      <w:r>
+        <w:t>gridu</w:t>
+      </w:r>
+      <w:proofErr w:type="spellEnd"/>
+      <w:r>
+        <w:t xml:space="preserve"> není důležitá třída </w:t>
+      </w:r>
+      <w:proofErr w:type="spellStart"/>
+      <w:r>
+        <w:t>grid-container</w:t>
+      </w:r>
+      <w:proofErr w:type="spellEnd"/>
+      <w:r>
+        <w:t>, ale je důležitá výška obsahu.</w:t>
+      </w:r>
+    </w:p>
+    <w:p>
+      <w:pPr>
+        <w:pStyle w:val="0Bezny"/>
+      </w:pPr>
+      <w:r>
+        <w:t xml:space="preserve">Stejně jako </w:t>
+      </w:r>
+      <w:proofErr w:type="spellStart"/>
+      <w:r>
+        <w:t>Bootstrap</w:t>
+      </w:r>
+      <w:proofErr w:type="spellEnd"/>
+      <w:r>
+        <w:t xml:space="preserve"> je </w:t>
+      </w:r>
+      <w:r>
+        <w:t xml:space="preserve">obsahuje </w:t>
+      </w:r>
+      <w:proofErr w:type="spellStart"/>
+      <w:r>
+        <w:t>Foundation</w:t>
+      </w:r>
+      <w:proofErr w:type="spellEnd"/>
+      <w:r>
+        <w:t xml:space="preserve"> pomocné třídy týkající se především vlastností </w:t>
+      </w:r>
+      <w:proofErr w:type="spellStart"/>
+      <w:r>
+        <w:t>flexbox</w:t>
+      </w:r>
+      <w:r>
+        <w:t>u</w:t>
+      </w:r>
+      <w:proofErr w:type="spellEnd"/>
+      <w:r>
+        <w:t xml:space="preserve">, pozicování, zarovnávání a zobrazování prvků na stránce. </w:t>
+      </w:r>
+    </w:p>
+    <w:p>
+      <w:pPr>
+        <w:pStyle w:val="0Bezny"/>
+      </w:pPr>
+      <w:r>
+        <w:t>Zbytek obsahu knihovny, který však vývojář může či nemusí využít lze shrnout v tomto seznamu:</w:t>
+      </w:r>
+    </w:p>
+    <w:p>
+      <w:pPr>
+        <w:pStyle w:val="0Bezny"/>
+        <w:numPr>
+          <w:ilvl w:val="0"/>
+          <w:numId w:val="17"/>
+        </w:numPr>
+        <w:ind w:hanging="720"/>
+      </w:pPr>
+      <w:r>
+        <w:t>Textové a resetující styly</w:t>
+      </w:r>
+    </w:p>
+    <w:p>
+      <w:pPr>
+        <w:pStyle w:val="0Bezny"/>
+        <w:numPr>
+          <w:ilvl w:val="0"/>
+          <w:numId w:val="17"/>
+        </w:numPr>
+        <w:ind w:hanging="720"/>
+      </w:pPr>
+      <w:r>
+        <w:t>Styly tlačítek</w:t>
+      </w:r>
+    </w:p>
+    <w:p>
+      <w:pPr>
+        <w:pStyle w:val="0Bezny"/>
+        <w:numPr>
+          <w:ilvl w:val="0"/>
+          <w:numId w:val="17"/>
+        </w:numPr>
+        <w:ind w:hanging="720"/>
+      </w:pPr>
+      <w:proofErr w:type="spellStart"/>
+      <w:r>
+        <w:t>Slidery</w:t>
+      </w:r>
+      <w:proofErr w:type="spellEnd"/>
+      <w:r>
+        <w:t xml:space="preserve"> a přepínače</w:t>
+      </w:r>
+    </w:p>
+    <w:p>
+      <w:pPr>
+        <w:pStyle w:val="0Bezny"/>
+        <w:numPr>
+          <w:ilvl w:val="0"/>
+          <w:numId w:val="17"/>
+        </w:numPr>
+        <w:ind w:hanging="720"/>
+      </w:pPr>
+      <w:r>
+        <w:lastRenderedPageBreak/>
+        <w:t>Menu</w:t>
+      </w:r>
+    </w:p>
+    <w:p>
+      <w:pPr>
+        <w:pStyle w:val="0Bezny"/>
+        <w:numPr>
+          <w:ilvl w:val="0"/>
+          <w:numId w:val="17"/>
+        </w:numPr>
+        <w:ind w:hanging="720"/>
+      </w:pPr>
+      <w:r>
+        <w:t>Stránkování</w:t>
+      </w:r>
+    </w:p>
+    <w:p>
+      <w:pPr>
+        <w:pStyle w:val="0Bezny"/>
+        <w:numPr>
+          <w:ilvl w:val="0"/>
+          <w:numId w:val="17"/>
+        </w:numPr>
+        <w:ind w:hanging="720"/>
+      </w:pPr>
+      <w:r>
+        <w:t>Drobečková navigace</w:t>
+      </w:r>
+    </w:p>
+    <w:p>
+      <w:pPr>
+        <w:pStyle w:val="0Bezny"/>
+        <w:numPr>
+          <w:ilvl w:val="0"/>
+          <w:numId w:val="17"/>
+        </w:numPr>
+        <w:ind w:hanging="720"/>
+      </w:pPr>
+      <w:r>
+        <w:t>Rozbalující se záložky</w:t>
+      </w:r>
+    </w:p>
+    <w:p>
+      <w:pPr>
+        <w:pStyle w:val="0Bezny"/>
+        <w:numPr>
+          <w:ilvl w:val="0"/>
+          <w:numId w:val="17"/>
+        </w:numPr>
+        <w:ind w:hanging="720"/>
+      </w:pPr>
+      <w:r>
+        <w:t>Upozornění</w:t>
+      </w:r>
+    </w:p>
+    <w:p>
+      <w:pPr>
+        <w:pStyle w:val="0Bezny"/>
+        <w:numPr>
+          <w:ilvl w:val="0"/>
+          <w:numId w:val="17"/>
+        </w:numPr>
+        <w:ind w:hanging="720"/>
+      </w:pPr>
+      <w:r>
+        <w:t>Karty</w:t>
+      </w:r>
+    </w:p>
+    <w:p>
+      <w:pPr>
+        <w:pStyle w:val="0Bezny"/>
+        <w:numPr>
+          <w:ilvl w:val="0"/>
+          <w:numId w:val="17"/>
+        </w:numPr>
+        <w:ind w:hanging="720"/>
+      </w:pPr>
+      <w:proofErr w:type="spellStart"/>
+      <w:r>
+        <w:t>Popup</w:t>
+      </w:r>
+      <w:proofErr w:type="spellEnd"/>
+      <w:r>
+        <w:t xml:space="preserve"> okna</w:t>
+      </w:r>
+    </w:p>
+    <w:p>
+      <w:pPr>
+        <w:pStyle w:val="0Bezny"/>
+        <w:numPr>
+          <w:ilvl w:val="0"/>
+          <w:numId w:val="17"/>
+        </w:numPr>
+        <w:ind w:hanging="720"/>
+      </w:pPr>
+      <w:r>
+        <w:t>Styly pro tabulky</w:t>
+      </w:r>
+    </w:p>
+    <w:p>
+      <w:pPr>
+        <w:pStyle w:val="0Bezny"/>
+        <w:numPr>
+          <w:ilvl w:val="0"/>
+          <w:numId w:val="17"/>
+        </w:numPr>
+        <w:ind w:hanging="720"/>
+      </w:pPr>
+      <w:r>
+        <w:t>Štítky</w:t>
+      </w:r>
+    </w:p>
+    <w:p>
+      <w:pPr>
+        <w:pStyle w:val="0Bezny"/>
+        <w:numPr>
+          <w:ilvl w:val="0"/>
+          <w:numId w:val="17"/>
+        </w:numPr>
+        <w:ind w:hanging="720"/>
+      </w:pPr>
+      <w:r>
+        <w:t xml:space="preserve">Styly pro responzivní zobrazení </w:t>
+      </w:r>
+      <w:proofErr w:type="spellStart"/>
+      <w:r>
+        <w:t>iframe</w:t>
+      </w:r>
+      <w:proofErr w:type="spellEnd"/>
+    </w:p>
+    <w:p>
+      <w:pPr>
+        <w:pStyle w:val="0Bezny"/>
+        <w:numPr>
+          <w:ilvl w:val="0"/>
+          <w:numId w:val="17"/>
+        </w:numPr>
+        <w:ind w:hanging="720"/>
+      </w:pPr>
+      <w:proofErr w:type="spellStart"/>
+      <w:r>
+        <w:t>Progress</w:t>
+      </w:r>
+      <w:proofErr w:type="spellEnd"/>
+      <w:r>
+        <w:t xml:space="preserve"> bary</w:t>
+      </w:r>
+    </w:p>
+    <w:p>
+      <w:pPr>
+        <w:pStyle w:val="0Bezny"/>
+      </w:pPr>
+      <w:r>
+        <w:t xml:space="preserve">Některé z komponent využívají i </w:t>
+      </w:r>
+      <w:proofErr w:type="spellStart"/>
+      <w:r>
+        <w:t>JavaScript</w:t>
+      </w:r>
+      <w:proofErr w:type="spellEnd"/>
+      <w:r>
+        <w:t xml:space="preserve">, konkrétně knihovnu </w:t>
+      </w:r>
+      <w:proofErr w:type="spellStart"/>
+      <w:r>
+        <w:t>jQuery</w:t>
+      </w:r>
+      <w:proofErr w:type="spellEnd"/>
+      <w:r>
+        <w:t xml:space="preserve"> a případné další pluginy třetích stran. </w:t>
+      </w:r>
+    </w:p>
+    <w:p>
+      <w:pPr>
+        <w:pStyle w:val="0Bezny"/>
+      </w:pPr>
+      <w:r>
+        <w:t xml:space="preserve">Pokud srovnáme </w:t>
+      </w:r>
+      <w:proofErr w:type="spellStart"/>
+      <w:r>
+        <w:t>Foundation</w:t>
+      </w:r>
+      <w:proofErr w:type="spellEnd"/>
+      <w:r>
+        <w:t xml:space="preserve"> a </w:t>
+      </w:r>
+      <w:proofErr w:type="spellStart"/>
+      <w:r>
+        <w:t>Bootstrap</w:t>
+      </w:r>
+      <w:proofErr w:type="spellEnd"/>
+      <w:r>
+        <w:t xml:space="preserve">, můžeme říci, že nám dávají skoro stejné možnosti – kolem </w:t>
+      </w:r>
+      <w:proofErr w:type="spellStart"/>
+      <w:r>
+        <w:t>Bootstrapu</w:t>
+      </w:r>
+      <w:proofErr w:type="spellEnd"/>
+      <w:r>
+        <w:t xml:space="preserve"> se však vytvořila větší komunita, a o </w:t>
+      </w:r>
+      <w:proofErr w:type="spellStart"/>
+      <w:r>
+        <w:t>Foundation</w:t>
+      </w:r>
+      <w:proofErr w:type="spellEnd"/>
+      <w:r>
+        <w:t xml:space="preserve"> lze říci, že je daleko více </w:t>
+      </w:r>
+      <w:proofErr w:type="spellStart"/>
+      <w:r>
+        <w:t>kustomizovatelné</w:t>
+      </w:r>
+      <w:proofErr w:type="spellEnd"/>
+      <w:r>
+        <w:t xml:space="preserve">. </w:t>
+      </w:r>
+      <w:r>
+        <w:fldChar w:fldCharType="begin"/>
+      </w:r>
+      <w:r>
+        <w:instrText xml:space="preserve"> REF _Ref504753246 \r \h </w:instrText>
+      </w:r>
+      <w:r>
+        <w:fldChar w:fldCharType="separate"/>
+      </w:r>
+      <w:r>
+        <w:t>[2]</w:t>
+      </w:r>
+      <w:r>
+        <w:fldChar w:fldCharType="end"/>
+      </w:r>
+      <w:r>
+        <w:fldChar w:fldCharType="begin"/>
+      </w:r>
+      <w:r>
+        <w:instrText xml:space="preserve"> REF _Ref504753281 \r \h </w:instrText>
+      </w:r>
+      <w:r>
+        <w:fldChar w:fldCharType="separate"/>
+      </w:r>
+      <w:r>
+        <w:t>[3]</w:t>
+      </w:r>
+      <w:r>
+        <w:fldChar w:fldCharType="end"/>
+      </w:r>
+    </w:p>
+    <w:p>
+      <w:pPr>
+        <w:pStyle w:val="0Bezny"/>
+      </w:pPr>
+      <w:r>
+        <w:br w:type="page"/>
+      </w:r>
+    </w:p>
+    <w:p>
+      <w:pPr>
+        <w:pStyle w:val="1rove"/>
+        <w:rPr>
+          <w:rFonts w:eastAsiaTheme="minorHAnsi"/>
+        </w:rPr>
+      </w:pPr>
+      <w:r>
+        <w:rPr>
+          <w:rFonts w:eastAsiaTheme="minorHAnsi"/>
+        </w:rPr>
+        <w:lastRenderedPageBreak/>
+        <w:t>Tvorba knihovny</w:t>
+      </w:r>
+    </w:p>
+    <w:p>
+      <w:pPr>
+        <w:pStyle w:val="0Bezny"/>
+      </w:pPr>
+      <w:r>
+        <w:rPr>
+          <w:highlight w:val="yellow"/>
+        </w:rPr>
+        <w:t>TODO</w:t>
+      </w:r>
+      <w:bookmarkStart w:id="10" w:name="_GoBack"/>
+      <w:bookmarkEnd w:id="10"/>
+    </w:p>
+    <w:p>
+      <w:pPr>
+        <w:pStyle w:val="2rove"/>
+        <w:rPr>
+          <w:rFonts w:eastAsiaTheme="minorHAnsi"/>
+        </w:rPr>
+      </w:pPr>
+      <w:r>
+        <w:rPr>
+          <w:rFonts w:eastAsiaTheme="minorHAnsi"/>
+        </w:rPr>
+        <w:t>Použité technologie</w:t>
+      </w:r>
+    </w:p>
+    <w:p>
+      <w:pPr>
+        <w:pStyle w:val="0Bezny"/>
+        <w:rPr>
+          <w:highlight w:val="yellow"/>
+        </w:rPr>
+      </w:pPr>
+      <w:r>
+        <w:rPr>
+          <w:highlight w:val="yellow"/>
+        </w:rPr>
+        <w:t>TODO</w:t>
+      </w:r>
+    </w:p>
+    <w:p>
+      <w:pPr>
+        <w:pStyle w:val="0Bezny"/>
+      </w:pPr>
+      <w:r>
+        <w:t>CSS</w:t>
+      </w:r>
+    </w:p>
+    <w:p>
+      <w:pPr>
+        <w:pStyle w:val="0Bezny"/>
+      </w:pPr>
+      <w:r>
+        <w:t>Preprocesory</w:t>
+      </w:r>
+    </w:p>
+    <w:p>
+      <w:pPr>
+        <w:pStyle w:val="0Bezny"/>
+      </w:pPr>
+      <w:r>
+        <w:t xml:space="preserve">Javascript + </w:t>
+      </w:r>
+      <w:proofErr w:type="spellStart"/>
+      <w:r>
+        <w:t>jQuery</w:t>
+      </w:r>
+      <w:proofErr w:type="spellEnd"/>
+    </w:p>
+    <w:p>
+      <w:pPr>
+        <w:pStyle w:val="0Bezny"/>
+      </w:pPr>
+      <w:proofErr w:type="spellStart"/>
+      <w:r>
+        <w:t>Gulp</w:t>
+      </w:r>
+      <w:proofErr w:type="spellEnd"/>
+      <w:r>
+        <w:t>/</w:t>
+      </w:r>
+      <w:proofErr w:type="spellStart"/>
+      <w:r>
+        <w:t>Webpack</w:t>
+      </w:r>
+      <w:proofErr w:type="spellEnd"/>
+    </w:p>
+    <w:p>
+      <w:pPr>
+        <w:pStyle w:val="2rove"/>
+      </w:pPr>
+      <w:r>
+        <w:t>Návrh knihovny</w:t>
+      </w:r>
+    </w:p>
+    <w:p>
+      <w:pPr>
+        <w:pStyle w:val="0Bezny"/>
+      </w:pPr>
+      <w:r>
+        <w:rPr>
+          <w:highlight w:val="yellow"/>
+        </w:rPr>
+        <w:t>TODO</w:t>
+      </w:r>
+    </w:p>
+    <w:p>
+      <w:pPr>
+        <w:pStyle w:val="0Bezny"/>
+      </w:pPr>
+      <w:r>
+        <w:t>Struktura, popsání jednotlivých komponent</w:t>
+      </w:r>
+    </w:p>
+    <w:p>
+      <w:pPr>
+        <w:pStyle w:val="2rove"/>
+        <w:rPr>
+          <w:rFonts w:eastAsiaTheme="minorHAnsi"/>
+        </w:rPr>
+      </w:pPr>
+      <w:r>
+        <w:rPr>
+          <w:rFonts w:eastAsiaTheme="minorHAnsi"/>
+        </w:rPr>
+        <w:t>Realizace knihovny</w:t>
+      </w:r>
+    </w:p>
+    <w:p>
+      <w:pPr>
+        <w:pStyle w:val="0Bezny"/>
+      </w:pPr>
+      <w:r>
+        <w:rPr>
+          <w:highlight w:val="yellow"/>
+        </w:rPr>
+        <w:t>TODO</w:t>
+      </w:r>
+      <w:r>
+        <w:t xml:space="preserve"> </w:t>
+      </w:r>
+    </w:p>
+    <w:p>
+      <w:pPr>
+        <w:pStyle w:val="0Bezny"/>
+      </w:pPr>
+      <w:r>
+        <w:t>realizace, kompilace + dokumentace</w:t>
+      </w:r>
     </w:p>
     <w:p>
       <w:pPr>
@@ -1082,183 +3106,40 @@
         <w:jc w:val="left"/>
         <w:rPr>
           <w:rFonts w:asciiTheme="minorHAnsi" w:eastAsiaTheme="minorHAnsi" w:hAnsiTheme="minorHAnsi" w:cstheme="minorBidi"/>
+          <w:lang w:eastAsia="en-US"/>
+        </w:rPr>
+      </w:pPr>
+      <w:r>
+        <w:br w:type="page"/>
+      </w:r>
+    </w:p>
+    <w:p>
+      <w:pPr>
+        <w:pStyle w:val="1rove"/>
+        <w:rPr>
+          <w:rFonts w:eastAsiaTheme="minorHAnsi"/>
+        </w:rPr>
+      </w:pPr>
+      <w:r>
+        <w:rPr>
+          <w:rFonts w:eastAsiaTheme="minorHAnsi"/>
+        </w:rPr>
+        <w:lastRenderedPageBreak/>
+        <w:t>Vytvoření modelových stránek pro demonstraci možností implementované knihovny</w:t>
+      </w:r>
+    </w:p>
+    <w:p>
+      <w:pPr>
+        <w:pStyle w:val="0Bezny"/>
+        <w:rPr>
           <w:highlight w:val="yellow"/>
-          <w:lang w:eastAsia="en-US"/>
         </w:rPr>
       </w:pPr>
       <w:r>
         <w:rPr>
           <w:highlight w:val="yellow"/>
         </w:rPr>
-        <w:br w:type="page"/>
-      </w:r>
-    </w:p>
-    <w:p>
-      <w:pPr>
-        <w:pStyle w:val="1rove"/>
-        <w:numPr>
-          <w:ilvl w:val="0"/>
-          <w:numId w:val="8"/>
-        </w:numPr>
-        <w:rPr>
-          <w:rFonts w:eastAsiaTheme="minorHAnsi"/>
-        </w:rPr>
-      </w:pPr>
-      <w:r>
-        <w:rPr>
-          <w:rFonts w:eastAsiaTheme="minorHAnsi"/>
-        </w:rPr>
-        <w:lastRenderedPageBreak/>
-        <w:t>Tvorba knihovny</w:t>
-      </w:r>
-    </w:p>
-    <w:p>
-      <w:pPr>
-        <w:pStyle w:val="0Bezny"/>
-      </w:pPr>
-      <w:r>
-        <w:rPr>
-          <w:highlight w:val="yellow"/>
-        </w:rPr>
         <w:t>TODO</w:t>
-      </w:r>
-    </w:p>
-    <w:p>
-      <w:pPr>
-        <w:pStyle w:val="2rove"/>
-        <w:rPr>
-          <w:rFonts w:eastAsiaTheme="minorHAnsi"/>
-        </w:rPr>
-      </w:pPr>
-      <w:r>
-        <w:rPr>
-          <w:rFonts w:eastAsiaTheme="minorHAnsi"/>
-        </w:rPr>
-        <w:t>Použité technologie</w:t>
-      </w:r>
-    </w:p>
-    <w:p>
-      <w:pPr>
-        <w:pStyle w:val="0Bezny"/>
-        <w:rPr>
-          <w:highlight w:val="yellow"/>
-        </w:rPr>
-      </w:pPr>
-      <w:r>
-        <w:rPr>
-          <w:highlight w:val="yellow"/>
-        </w:rPr>
-        <w:t>TODO</w:t>
-      </w:r>
-    </w:p>
-    <w:p>
-      <w:pPr>
-        <w:pStyle w:val="0Bezny"/>
-      </w:pPr>
-      <w:r>
-        <w:t>CSS</w:t>
-      </w:r>
-    </w:p>
-    <w:p>
-      <w:pPr>
-        <w:pStyle w:val="0Bezny"/>
-      </w:pPr>
-      <w:r>
-        <w:t>Preprocesory</w:t>
-      </w:r>
-    </w:p>
-    <w:p>
-      <w:pPr>
-        <w:pStyle w:val="0Bezny"/>
-      </w:pPr>
-      <w:r>
-        <w:t xml:space="preserve">Javascript + </w:t>
-      </w:r>
-      <w:proofErr w:type="spellStart"/>
-      <w:r>
-        <w:t>jQuery</w:t>
-      </w:r>
-      <w:proofErr w:type="spellEnd"/>
-    </w:p>
-    <w:p>
-      <w:pPr>
-        <w:pStyle w:val="0Bezny"/>
-      </w:pPr>
-      <w:proofErr w:type="spellStart"/>
-      <w:r>
-        <w:t>Gulp</w:t>
-      </w:r>
-      <w:proofErr w:type="spellEnd"/>
-      <w:r>
-        <w:t>/</w:t>
-      </w:r>
-      <w:proofErr w:type="spellStart"/>
-      <w:r>
-        <w:t>Webpack</w:t>
-      </w:r>
-      <w:proofErr w:type="spellEnd"/>
-    </w:p>
-    <w:p>
-      <w:pPr>
-        <w:pStyle w:val="2rove"/>
-      </w:pPr>
-      <w:r>
-        <w:t>Návrh knihovny</w:t>
-      </w:r>
-    </w:p>
-    <w:p>
-      <w:pPr>
-        <w:pStyle w:val="0Bezny"/>
-      </w:pPr>
-      <w:r>
-        <w:rPr>
-          <w:highlight w:val="yellow"/>
-        </w:rPr>
-        <w:t>TODO</w:t>
-      </w:r>
-    </w:p>
-    <w:p>
-      <w:pPr>
-        <w:pStyle w:val="0Bezny"/>
-      </w:pPr>
-      <w:r>
-        <w:t>Struktura, popsání jednotlivých komponent</w:t>
-      </w:r>
-    </w:p>
-    <w:p>
-      <w:pPr>
-        <w:pStyle w:val="2rove"/>
-        <w:rPr>
-          <w:rFonts w:eastAsiaTheme="minorHAnsi"/>
-        </w:rPr>
-      </w:pPr>
-      <w:r>
-        <w:rPr>
-          <w:rFonts w:eastAsiaTheme="minorHAnsi"/>
-        </w:rPr>
-        <w:t>Realizace knihovny</w:t>
-      </w:r>
-    </w:p>
-    <w:p>
-      <w:pPr>
-        <w:pStyle w:val="0Bezny"/>
-      </w:pPr>
-      <w:r>
-        <w:rPr>
-          <w:highlight w:val="yellow"/>
-        </w:rPr>
-        <w:t>TODO</w:t>
-      </w:r>
-      <w:r>
-        <w:t xml:space="preserve"> </w:t>
-      </w:r>
-    </w:p>
-    <w:p>
-      <w:pPr>
-        <w:pStyle w:val="0Bezny"/>
-      </w:pPr>
-      <w:r>
-        <w:t>realizace, kompilace + dokumentace</w:t>
       </w:r>
     </w:p>
     <w:p>
@@ -1268,44 +3149,30 @@
         <w:jc w:val="left"/>
         <w:rPr>
           <w:rFonts w:asciiTheme="minorHAnsi" w:eastAsiaTheme="minorHAnsi" w:hAnsiTheme="minorHAnsi" w:cstheme="minorBidi"/>
+          <w:highlight w:val="yellow"/>
           <w:lang w:eastAsia="en-US"/>
         </w:rPr>
       </w:pPr>
       <w:r>
+        <w:rPr>
+          <w:highlight w:val="yellow"/>
+        </w:rPr>
         <w:br w:type="page"/>
       </w:r>
     </w:p>
     <w:p>
       <w:pPr>
-        <w:pStyle w:val="1rove"/>
-        <w:numPr>
-          <w:ilvl w:val="0"/>
-          <w:numId w:val="9"/>
-        </w:numPr>
-        <w:rPr>
-          <w:rFonts w:eastAsiaTheme="minorHAnsi"/>
-        </w:rPr>
-      </w:pPr>
-      <w:r>
-        <w:rPr>
-          <w:rFonts w:eastAsiaTheme="minorHAnsi"/>
+        <w:pStyle w:val="0Bezny"/>
+      </w:pPr>
+      <w:r>
+        <w:rPr>
+          <w:highlight w:val="yellow"/>
         </w:rPr>
         <w:lastRenderedPageBreak/>
-        <w:t>Vytvoření modelových stránek pro demonstraci možností implementované knihovny</w:t>
-      </w:r>
-    </w:p>
-    <w:p>
-      <w:pPr>
-        <w:pStyle w:val="0Bezny"/>
-        <w:rPr>
-          <w:highlight w:val="yellow"/>
-        </w:rPr>
-      </w:pPr>
-      <w:r>
-        <w:rPr>
-          <w:highlight w:val="yellow"/>
-        </w:rPr>
         <w:t>TODO</w:t>
+      </w:r>
+      <w:r>
+        <w:t xml:space="preserve"> seznamy obrázků, tabulek, příloh</w:t>
       </w:r>
     </w:p>
     <w:p>
@@ -1315,14 +3182,724 @@
         <w:jc w:val="left"/>
         <w:rPr>
           <w:rFonts w:asciiTheme="minorHAnsi" w:eastAsiaTheme="minorHAnsi" w:hAnsiTheme="minorHAnsi" w:cstheme="minorBidi"/>
-          <w:highlight w:val="yellow"/>
           <w:lang w:eastAsia="en-US"/>
         </w:rPr>
       </w:pPr>
       <w:r>
-        <w:rPr>
-          <w:highlight w:val="yellow"/>
-        </w:rPr>
+        <w:br w:type="page"/>
+      </w:r>
+    </w:p>
+    <w:p>
+      <w:pPr>
+        <w:pStyle w:val="1rove"/>
+      </w:pPr>
+      <w:r>
+        <w:lastRenderedPageBreak/>
+        <w:t>Terminologický slovník</w:t>
+      </w:r>
+    </w:p>
+    <w:p>
+      <w:pPr>
+        <w:pStyle w:val="0Bezny"/>
+      </w:pPr>
+    </w:p>
+    <w:tbl>
+      <w:tblPr>
+        <w:tblStyle w:val="Tabulkaseznamu3zvraznn3"/>
+        <w:tblW w:w="0" w:type="auto"/>
+        <w:tblLook w:val="04A0" w:firstRow="1" w:lastRow="0" w:firstColumn="1" w:lastColumn="0" w:noHBand="0" w:noVBand="1"/>
+      </w:tblPr>
+      <w:tblGrid>
+        <w:gridCol w:w="4531"/>
+        <w:gridCol w:w="4531"/>
+      </w:tblGrid>
+      <w:tr>
+        <w:trPr>
+          <w:cnfStyle w:val="100000000000" w:firstRow="1" w:lastRow="0" w:firstColumn="0" w:lastColumn="0" w:oddVBand="0" w:evenVBand="0" w:oddHBand="0" w:evenHBand="0" w:firstRowFirstColumn="0" w:firstRowLastColumn="0" w:lastRowFirstColumn="0" w:lastRowLastColumn="0"/>
+          <w:trHeight w:val="623"/>
+        </w:trPr>
+        <w:tc>
+          <w:tcPr>
+            <w:cnfStyle w:val="001000000100" w:firstRow="0" w:lastRow="0" w:firstColumn="1" w:lastColumn="0" w:oddVBand="0" w:evenVBand="0" w:oddHBand="0" w:evenHBand="0" w:firstRowFirstColumn="1" w:firstRowLastColumn="0" w:lastRowFirstColumn="0" w:lastRowLastColumn="0"/>
+            <w:tcW w:w="4531" w:type="dxa"/>
+          </w:tcPr>
+          <w:p>
+            <w:pPr>
+              <w:pStyle w:val="0Bezny"/>
+            </w:pPr>
+            <w:r>
+              <w:t>Termín</w:t>
+            </w:r>
+          </w:p>
+        </w:tc>
+        <w:tc>
+          <w:tcPr>
+            <w:tcW w:w="4531" w:type="dxa"/>
+          </w:tcPr>
+          <w:p>
+            <w:pPr>
+              <w:pStyle w:val="0Bezny"/>
+              <w:cnfStyle w:val="100000000000" w:firstRow="1" w:lastRow="0" w:firstColumn="0" w:lastColumn="0" w:oddVBand="0" w:evenVBand="0" w:oddHBand="0" w:evenHBand="0" w:firstRowFirstColumn="0" w:firstRowLastColumn="0" w:lastRowFirstColumn="0" w:lastRowLastColumn="0"/>
+            </w:pPr>
+            <w:r>
+              <w:t>Význam (zdroj)</w:t>
+            </w:r>
+          </w:p>
+        </w:tc>
+      </w:tr>
+      <w:tr>
+        <w:trPr>
+          <w:cnfStyle w:val="000000100000" w:firstRow="0" w:lastRow="0" w:firstColumn="0" w:lastColumn="0" w:oddVBand="0" w:evenVBand="0" w:oddHBand="1" w:evenHBand="0" w:firstRowFirstColumn="0" w:firstRowLastColumn="0" w:lastRowFirstColumn="0" w:lastRowLastColumn="0"/>
+        </w:trPr>
+        <w:tc>
+          <w:tcPr>
+            <w:cnfStyle w:val="001000000000" w:firstRow="0" w:lastRow="0" w:firstColumn="1" w:lastColumn="0" w:oddVBand="0" w:evenVBand="0" w:oddHBand="0" w:evenHBand="0" w:firstRowFirstColumn="0" w:firstRowLastColumn="0" w:lastRowFirstColumn="0" w:lastRowLastColumn="0"/>
+            <w:tcW w:w="4531" w:type="dxa"/>
+          </w:tcPr>
+          <w:p>
+            <w:pPr>
+              <w:pStyle w:val="0Bezny"/>
+            </w:pPr>
+            <w:proofErr w:type="spellStart"/>
+            <w:r>
+              <w:t>Grid</w:t>
+            </w:r>
+            <w:proofErr w:type="spellEnd"/>
+          </w:p>
+        </w:tc>
+        <w:tc>
+          <w:tcPr>
+            <w:tcW w:w="4531" w:type="dxa"/>
+          </w:tcPr>
+          <w:p>
+            <w:pPr>
+              <w:pStyle w:val="0Bezny"/>
+              <w:cnfStyle w:val="000000100000" w:firstRow="0" w:lastRow="0" w:firstColumn="0" w:lastColumn="0" w:oddVBand="0" w:evenVBand="0" w:oddHBand="1" w:evenHBand="0" w:firstRowFirstColumn="0" w:firstRowLastColumn="0" w:lastRowFirstColumn="0" w:lastRowLastColumn="0"/>
+            </w:pPr>
+            <w:proofErr w:type="spellStart"/>
+            <w:r>
+              <w:t>Grid</w:t>
+            </w:r>
+            <w:proofErr w:type="spellEnd"/>
+            <w:r>
+              <w:t xml:space="preserve"> systémy můžete vnímat jako jakési vodítko při navrhování. Jedná se v zásadě o hrubou strukturu, podle které jsou do návrhu umisťovány a </w:t>
+            </w:r>
+            <w:proofErr w:type="spellStart"/>
+            <w:r>
+              <w:t>pozicovány</w:t>
+            </w:r>
+            <w:proofErr w:type="spellEnd"/>
+            <w:r>
+              <w:t xml:space="preserve"> jednotlivé prvky. Dávají návrhu řád a pomáhají docílit již zmíněné přehlednosti a čitelnosti, ať už díky tomu, že se díky nim snáze udržuje rovnoměrný </w:t>
+            </w:r>
+            <w:proofErr w:type="spellStart"/>
+            <w:r>
+              <w:t>spacing</w:t>
+            </w:r>
+            <w:proofErr w:type="spellEnd"/>
+            <w:r>
+              <w:t xml:space="preserve"> mezi prvky, anebo díky přesnějším a “hezčím” rozměrům, kterých se s </w:t>
+            </w:r>
+            <w:proofErr w:type="spellStart"/>
+            <w:r>
+              <w:t>grid</w:t>
+            </w:r>
+            <w:proofErr w:type="spellEnd"/>
+            <w:r>
+              <w:t xml:space="preserve"> systémem lépe dosahuje.</w:t>
+            </w:r>
+            <w:r>
+              <w:fldChar w:fldCharType="begin"/>
+            </w:r>
+            <w:r>
+              <w:instrText xml:space="preserve"> REF _Ref504754491 \r \h </w:instrText>
+            </w:r>
+            <w:r>
+              <w:fldChar w:fldCharType="separate"/>
+            </w:r>
+            <w:r>
+              <w:t>[4]</w:t>
+            </w:r>
+            <w:r>
+              <w:fldChar w:fldCharType="end"/>
+            </w:r>
+          </w:p>
+        </w:tc>
+      </w:tr>
+      <w:tr>
+        <w:tc>
+          <w:tcPr>
+            <w:cnfStyle w:val="001000000000" w:firstRow="0" w:lastRow="0" w:firstColumn="1" w:lastColumn="0" w:oddVBand="0" w:evenVBand="0" w:oddHBand="0" w:evenHBand="0" w:firstRowFirstColumn="0" w:firstRowLastColumn="0" w:lastRowFirstColumn="0" w:lastRowLastColumn="0"/>
+            <w:tcW w:w="4531" w:type="dxa"/>
+          </w:tcPr>
+          <w:p>
+            <w:pPr>
+              <w:pStyle w:val="0Bezny"/>
+            </w:pPr>
+            <w:r>
+              <w:t>HTML</w:t>
+            </w:r>
+          </w:p>
+        </w:tc>
+        <w:tc>
+          <w:tcPr>
+            <w:tcW w:w="4531" w:type="dxa"/>
+          </w:tcPr>
+          <w:p>
+            <w:pPr>
+              <w:pStyle w:val="0Bezny"/>
+              <w:cnfStyle w:val="000000000000" w:firstRow="0" w:lastRow="0" w:firstColumn="0" w:lastColumn="0" w:oddVBand="0" w:evenVBand="0" w:oddHBand="0" w:evenHBand="0" w:firstRowFirstColumn="0" w:firstRowLastColumn="0" w:lastRowFirstColumn="0" w:lastRowLastColumn="0"/>
+            </w:pPr>
+            <w:proofErr w:type="spellStart"/>
+            <w:r>
+              <w:t>HyperText</w:t>
+            </w:r>
+            <w:proofErr w:type="spellEnd"/>
+            <w:r>
+              <w:t xml:space="preserve"> </w:t>
+            </w:r>
+            <w:proofErr w:type="spellStart"/>
+            <w:r>
+              <w:t>Markup</w:t>
+            </w:r>
+            <w:proofErr w:type="spellEnd"/>
+            <w:r>
+              <w:t xml:space="preserve"> </w:t>
+            </w:r>
+            <w:proofErr w:type="spellStart"/>
+            <w:r>
+              <w:t>Language</w:t>
+            </w:r>
+            <w:proofErr w:type="spellEnd"/>
+            <w:r>
+              <w:t xml:space="preserve"> </w:t>
+            </w:r>
+            <w:r>
+              <w:t>–</w:t>
+            </w:r>
+            <w:r>
+              <w:t xml:space="preserve"> </w:t>
+            </w:r>
+            <w:r>
+              <w:t xml:space="preserve">značkovací jazyk využívaný pro tvorbu webových stránek. Udává webovým prohlížečům, jak mají daný obsah zobrazit – udává strukturu dokumentu. Lze s ním dále manipulovat pomocí </w:t>
+            </w:r>
+            <w:proofErr w:type="spellStart"/>
+            <w:r>
+              <w:t>JavaScriptu</w:t>
+            </w:r>
+            <w:proofErr w:type="spellEnd"/>
+            <w:r>
+              <w:t xml:space="preserve"> či prvkům udávat vzhled pomocí jazyka CSS. </w:t>
+            </w:r>
+            <w:r>
+              <w:fldChar w:fldCharType="begin"/>
+            </w:r>
+            <w:r>
+              <w:instrText xml:space="preserve"> REF _Ref505091025 \r \h </w:instrText>
+            </w:r>
+            <w:r>
+              <w:fldChar w:fldCharType="separate"/>
+            </w:r>
+            <w:r>
+              <w:t>[6]</w:t>
+            </w:r>
+            <w:r>
+              <w:fldChar w:fldCharType="end"/>
+            </w:r>
+          </w:p>
+        </w:tc>
+      </w:tr>
+      <w:tr>
+        <w:trPr>
+          <w:cnfStyle w:val="000000100000" w:firstRow="0" w:lastRow="0" w:firstColumn="0" w:lastColumn="0" w:oddVBand="0" w:evenVBand="0" w:oddHBand="1" w:evenHBand="0" w:firstRowFirstColumn="0" w:firstRowLastColumn="0" w:lastRowFirstColumn="0" w:lastRowLastColumn="0"/>
+        </w:trPr>
+        <w:tc>
+          <w:tcPr>
+            <w:cnfStyle w:val="001000000000" w:firstRow="0" w:lastRow="0" w:firstColumn="1" w:lastColumn="0" w:oddVBand="0" w:evenVBand="0" w:oddHBand="0" w:evenHBand="0" w:firstRowFirstColumn="0" w:firstRowLastColumn="0" w:lastRowFirstColumn="0" w:lastRowLastColumn="0"/>
+            <w:tcW w:w="4531" w:type="dxa"/>
+          </w:tcPr>
+          <w:p>
+            <w:pPr>
+              <w:pStyle w:val="0Bezny"/>
+            </w:pPr>
+            <w:r>
+              <w:t>Mobile-</w:t>
+            </w:r>
+            <w:proofErr w:type="spellStart"/>
+            <w:r>
+              <w:t>first</w:t>
+            </w:r>
+            <w:proofErr w:type="spellEnd"/>
+            <w:r>
+              <w:t xml:space="preserve"> přístup</w:t>
+            </w:r>
+          </w:p>
+        </w:tc>
+        <w:tc>
+          <w:tcPr>
+            <w:tcW w:w="4531" w:type="dxa"/>
+          </w:tcPr>
+          <w:p>
+            <w:pPr>
+              <w:pStyle w:val="0Bezny"/>
+              <w:cnfStyle w:val="000000100000" w:firstRow="0" w:lastRow="0" w:firstColumn="0" w:lastColumn="0" w:oddVBand="0" w:evenVBand="0" w:oddHBand="1" w:evenHBand="0" w:firstRowFirstColumn="0" w:firstRowLastColumn="0" w:lastRowFirstColumn="0" w:lastRowLastColumn="0"/>
+            </w:pPr>
+            <w:r>
+              <w:t>Mobile-</w:t>
+            </w:r>
+            <w:proofErr w:type="spellStart"/>
+            <w:r>
+              <w:t>first</w:t>
+            </w:r>
+            <w:proofErr w:type="spellEnd"/>
+            <w:r>
+              <w:t xml:space="preserve"> je metoda tvorby (či návrhu) webových stránek, kde se primárně stránka vytvoří pro mobilní zařízení a následně se upraví pro uživatele zařízení s větší obrazovkou a desktopů. Přesně opačný přístup je pak nazýván </w:t>
+            </w:r>
+            <w:r>
+              <w:rPr>
+                <w:i/>
+              </w:rPr>
+              <w:t>desktop-</w:t>
+            </w:r>
+            <w:proofErr w:type="spellStart"/>
+            <w:r>
+              <w:rPr>
+                <w:i/>
+              </w:rPr>
+              <w:t>first</w:t>
+            </w:r>
+            <w:proofErr w:type="spellEnd"/>
+            <w:r>
+              <w:t>.</w:t>
+            </w:r>
+          </w:p>
+        </w:tc>
+      </w:tr>
+      <w:tr>
+        <w:tc>
+          <w:tcPr>
+            <w:cnfStyle w:val="001000000000" w:firstRow="0" w:lastRow="0" w:firstColumn="1" w:lastColumn="0" w:oddVBand="0" w:evenVBand="0" w:oddHBand="0" w:evenHBand="0" w:firstRowFirstColumn="0" w:firstRowLastColumn="0" w:lastRowFirstColumn="0" w:lastRowLastColumn="0"/>
+            <w:tcW w:w="4531" w:type="dxa"/>
+          </w:tcPr>
+          <w:p>
+            <w:pPr>
+              <w:pStyle w:val="0Bezny"/>
+            </w:pPr>
+            <w:r>
+              <w:t>Open-Source software</w:t>
+            </w:r>
+          </w:p>
+        </w:tc>
+        <w:tc>
+          <w:tcPr>
+            <w:tcW w:w="4531" w:type="dxa"/>
+          </w:tcPr>
+          <w:p>
+            <w:pPr>
+              <w:pStyle w:val="0Bezny"/>
+              <w:cnfStyle w:val="000000000000" w:firstRow="0" w:lastRow="0" w:firstColumn="0" w:lastColumn="0" w:oddVBand="0" w:evenVBand="0" w:oddHBand="0" w:evenHBand="0" w:firstRowFirstColumn="0" w:firstRowLastColumn="0" w:lastRowFirstColumn="0" w:lastRowLastColumn="0"/>
+            </w:pPr>
+            <w:r>
+              <w:t>Open-source software je software jehož zdrojový kód mlže kdokoliv používat, upravovat či vylepšovat.</w:t>
+            </w:r>
+            <w:r>
+              <w:fldChar w:fldCharType="begin"/>
+            </w:r>
+            <w:r>
+              <w:instrText xml:space="preserve"> REF _Ref504843923 \r \h </w:instrText>
+            </w:r>
+            <w:r>
+              <w:fldChar w:fldCharType="separate"/>
+            </w:r>
+            <w:r>
+              <w:t>[5]</w:t>
+            </w:r>
+            <w:r>
+              <w:fldChar w:fldCharType="end"/>
+            </w:r>
+          </w:p>
+        </w:tc>
+      </w:tr>
+      <w:tr>
+        <w:trPr>
+          <w:cnfStyle w:val="000000100000" w:firstRow="0" w:lastRow="0" w:firstColumn="0" w:lastColumn="0" w:oddVBand="0" w:evenVBand="0" w:oddHBand="1" w:evenHBand="0" w:firstRowFirstColumn="0" w:firstRowLastColumn="0" w:lastRowFirstColumn="0" w:lastRowLastColumn="0"/>
+        </w:trPr>
+        <w:tc>
+          <w:tcPr>
+            <w:cnfStyle w:val="001000000000" w:firstRow="0" w:lastRow="0" w:firstColumn="1" w:lastColumn="0" w:oddVBand="0" w:evenVBand="0" w:oddHBand="0" w:evenHBand="0" w:firstRowFirstColumn="0" w:firstRowLastColumn="0" w:lastRowFirstColumn="0" w:lastRowLastColumn="0"/>
+            <w:tcW w:w="4531" w:type="dxa"/>
+          </w:tcPr>
+          <w:p>
+            <w:pPr>
+              <w:pStyle w:val="0Bezny"/>
+            </w:pPr>
+            <w:r>
+              <w:lastRenderedPageBreak/>
+              <w:t>Responzivita</w:t>
+            </w:r>
+          </w:p>
+        </w:tc>
+        <w:tc>
+          <w:tcPr>
+            <w:tcW w:w="4531" w:type="dxa"/>
+          </w:tcPr>
+          <w:p>
+            <w:pPr>
+              <w:pStyle w:val="0Bezny"/>
+              <w:cnfStyle w:val="000000100000" w:firstRow="0" w:lastRow="0" w:firstColumn="0" w:lastColumn="0" w:oddVBand="0" w:evenVBand="0" w:oddHBand="1" w:evenHBand="0" w:firstRowFirstColumn="0" w:firstRowLastColumn="0" w:lastRowFirstColumn="0" w:lastRowLastColumn="0"/>
+            </w:pPr>
+            <w:r>
+              <w:t xml:space="preserve">Responzivní web je takový, který se správně zobrazuje a přizpůsobuje zařízením, které uživatel používá. </w:t>
+            </w:r>
+          </w:p>
+        </w:tc>
+      </w:tr>
+    </w:tbl>
+    <w:p>
+      <w:pPr>
+        <w:pStyle w:val="1rove"/>
+        <w:rPr>
+          <w:rFonts w:asciiTheme="minorHAnsi" w:eastAsiaTheme="minorHAnsi" w:hAnsiTheme="minorHAnsi" w:cstheme="minorBidi"/>
+        </w:rPr>
+      </w:pPr>
+      <w:r>
+        <w:br w:type="page"/>
+      </w:r>
+    </w:p>
+    <w:p>
+      <w:pPr>
+        <w:pStyle w:val="1rove"/>
+      </w:pPr>
+      <w:r>
+        <w:lastRenderedPageBreak/>
+        <w:t>Seznam citací</w:t>
+      </w:r>
+    </w:p>
+    <w:p>
+      <w:pPr>
+        <w:pStyle w:val="0Bezny"/>
+        <w:numPr>
+          <w:ilvl w:val="0"/>
+          <w:numId w:val="14"/>
+        </w:numPr>
+        <w:ind w:hanging="720"/>
+        <w:rPr>
+          <w:rFonts w:asciiTheme="minorHAnsi" w:hAnsiTheme="minorHAnsi"/>
+        </w:rPr>
+      </w:pPr>
+      <w:bookmarkStart w:id="11" w:name="_Ref504753226"/>
+      <w:r>
+        <w:t>Vzhůru do CSS3. Martin Michálek, 2015. ISBN 978-80-260-8440-2.</w:t>
+      </w:r>
+      <w:bookmarkEnd w:id="11"/>
+    </w:p>
+    <w:p>
+      <w:pPr>
+        <w:pStyle w:val="0Bezny"/>
+        <w:numPr>
+          <w:ilvl w:val="0"/>
+          <w:numId w:val="14"/>
+        </w:numPr>
+        <w:ind w:hanging="720"/>
+        <w:rPr>
+          <w:rFonts w:asciiTheme="minorHAnsi" w:hAnsiTheme="minorHAnsi"/>
+        </w:rPr>
+      </w:pPr>
+      <w:bookmarkStart w:id="12" w:name="_Ref504753246"/>
+      <w:proofErr w:type="spellStart"/>
+      <w:r>
+        <w:t>Bootstrap</w:t>
+      </w:r>
+      <w:proofErr w:type="spellEnd"/>
+      <w:r>
+        <w:t xml:space="preserve"> · </w:t>
+      </w:r>
+      <w:proofErr w:type="spellStart"/>
+      <w:r>
+        <w:t>The</w:t>
+      </w:r>
+      <w:proofErr w:type="spellEnd"/>
+      <w:r>
+        <w:t xml:space="preserve"> most </w:t>
+      </w:r>
+      <w:proofErr w:type="spellStart"/>
+      <w:r>
+        <w:t>popular</w:t>
+      </w:r>
+      <w:proofErr w:type="spellEnd"/>
+      <w:r>
+        <w:t xml:space="preserve"> HTML, CSS, and JS </w:t>
+      </w:r>
+      <w:proofErr w:type="spellStart"/>
+      <w:r>
+        <w:t>library</w:t>
+      </w:r>
+      <w:proofErr w:type="spellEnd"/>
+      <w:r>
+        <w:t xml:space="preserve"> in </w:t>
+      </w:r>
+      <w:proofErr w:type="spellStart"/>
+      <w:r>
+        <w:t>the</w:t>
+      </w:r>
+      <w:proofErr w:type="spellEnd"/>
+      <w:r>
+        <w:t xml:space="preserve"> </w:t>
+      </w:r>
+      <w:proofErr w:type="spellStart"/>
+      <w:r>
+        <w:t>world</w:t>
+      </w:r>
+      <w:proofErr w:type="spellEnd"/>
+      <w:r>
+        <w:t xml:space="preserve">. [online]. Mark Otto, Jacob </w:t>
+      </w:r>
+      <w:proofErr w:type="spellStart"/>
+      <w:r>
+        <w:t>Thornton</w:t>
+      </w:r>
+      <w:proofErr w:type="spellEnd"/>
+      <w:r>
+        <w:t xml:space="preserve">, and </w:t>
+      </w:r>
+      <w:proofErr w:type="spellStart"/>
+      <w:r>
+        <w:t>Bootstrap</w:t>
+      </w:r>
+      <w:proofErr w:type="spellEnd"/>
+      <w:r>
+        <w:t xml:space="preserve"> </w:t>
+      </w:r>
+      <w:proofErr w:type="spellStart"/>
+      <w:r>
+        <w:t>contributors</w:t>
+      </w:r>
+      <w:proofErr w:type="spellEnd"/>
+      <w:r>
+        <w:t xml:space="preserve"> [cit. 2018-01-26]. Dostupné z: </w:t>
+      </w:r>
+      <w:hyperlink r:id="rId8" w:history="1">
+        <w:r>
+          <w:rPr>
+            <w:rStyle w:val="Hypertextovodkaz"/>
+          </w:rPr>
+          <w:t>https://getbootstrap.com</w:t>
+        </w:r>
+      </w:hyperlink>
+      <w:bookmarkEnd w:id="12"/>
+    </w:p>
+    <w:p>
+      <w:pPr>
+        <w:pStyle w:val="0Bezny"/>
+        <w:numPr>
+          <w:ilvl w:val="0"/>
+          <w:numId w:val="14"/>
+        </w:numPr>
+        <w:ind w:hanging="720"/>
+        <w:rPr>
+          <w:rFonts w:asciiTheme="minorHAnsi" w:hAnsiTheme="minorHAnsi"/>
+        </w:rPr>
+      </w:pPr>
+      <w:bookmarkStart w:id="13" w:name="_Ref504753281"/>
+      <w:proofErr w:type="spellStart"/>
+      <w:r>
+        <w:t>Foundation</w:t>
+      </w:r>
+      <w:proofErr w:type="spellEnd"/>
+      <w:r>
+        <w:t xml:space="preserve"> [online]. </w:t>
+      </w:r>
+      <w:proofErr w:type="spellStart"/>
+      <w:r>
+        <w:t>Campbell</w:t>
+      </w:r>
+      <w:proofErr w:type="spellEnd"/>
+      <w:r>
+        <w:t xml:space="preserve">, </w:t>
+      </w:r>
+      <w:proofErr w:type="spellStart"/>
+      <w:r>
+        <w:t>California</w:t>
+      </w:r>
+      <w:proofErr w:type="spellEnd"/>
+      <w:r>
+        <w:t xml:space="preserve">: ZURB [cit. 2018-01-26]. Dostupné z: </w:t>
+      </w:r>
+      <w:hyperlink r:id="rId9" w:history="1">
+        <w:r>
+          <w:rPr>
+            <w:rStyle w:val="Hypertextovodkaz"/>
+          </w:rPr>
+          <w:t>https://foundation.zurb.com/</w:t>
+        </w:r>
+      </w:hyperlink>
+      <w:bookmarkEnd w:id="13"/>
+      <w:r>
+        <w:t xml:space="preserve"> </w:t>
+      </w:r>
+    </w:p>
+    <w:p>
+      <w:pPr>
+        <w:pStyle w:val="0Bezny"/>
+        <w:numPr>
+          <w:ilvl w:val="0"/>
+          <w:numId w:val="14"/>
+        </w:numPr>
+        <w:ind w:hanging="720"/>
+        <w:rPr>
+          <w:rFonts w:asciiTheme="minorHAnsi" w:hAnsiTheme="minorHAnsi"/>
+        </w:rPr>
+      </w:pPr>
+      <w:bookmarkStart w:id="14" w:name="_Ref504754491"/>
+      <w:r>
+        <w:t xml:space="preserve">AMRAN, Adam. Úvod do </w:t>
+      </w:r>
+      <w:proofErr w:type="spellStart"/>
+      <w:r>
+        <w:t>grid</w:t>
+      </w:r>
+      <w:proofErr w:type="spellEnd"/>
+      <w:r>
+        <w:t xml:space="preserve"> systémů. In: </w:t>
+      </w:r>
+      <w:proofErr w:type="spellStart"/>
+      <w:r>
+        <w:t>Meebio</w:t>
+      </w:r>
+      <w:proofErr w:type="spellEnd"/>
+      <w:r>
+        <w:t xml:space="preserve"> [online]. </w:t>
+      </w:r>
+      <w:proofErr w:type="spellStart"/>
+      <w:r>
+        <w:t>Meebio</w:t>
+      </w:r>
+      <w:proofErr w:type="spellEnd"/>
+      <w:r>
+        <w:t xml:space="preserve">, 01.11.2011 [cit. 2018-01-26]. Dostupné z: </w:t>
+      </w:r>
+      <w:hyperlink r:id="rId10" w:history="1">
+        <w:r>
+          <w:rPr>
+            <w:rStyle w:val="Hypertextovodkaz"/>
+          </w:rPr>
+          <w:t>http://blog.meebio.cz/clanek/158/uvod-do-grid-systemu/</w:t>
+        </w:r>
+      </w:hyperlink>
+      <w:bookmarkEnd w:id="14"/>
+    </w:p>
+    <w:p>
+      <w:pPr>
+        <w:pStyle w:val="0Bezny"/>
+        <w:numPr>
+          <w:ilvl w:val="0"/>
+          <w:numId w:val="14"/>
+        </w:numPr>
+        <w:ind w:hanging="720"/>
+        <w:rPr>
+          <w:rFonts w:asciiTheme="minorHAnsi" w:hAnsiTheme="minorHAnsi"/>
+        </w:rPr>
+      </w:pPr>
+      <w:bookmarkStart w:id="15" w:name="_Ref504843923"/>
+      <w:proofErr w:type="spellStart"/>
+      <w:r>
+        <w:t>What</w:t>
+      </w:r>
+      <w:proofErr w:type="spellEnd"/>
+      <w:r>
+        <w:t xml:space="preserve"> </w:t>
+      </w:r>
+      <w:proofErr w:type="spellStart"/>
+      <w:r>
+        <w:t>is</w:t>
+      </w:r>
+      <w:proofErr w:type="spellEnd"/>
+      <w:r>
+        <w:t xml:space="preserve"> open source? In: </w:t>
+      </w:r>
+      <w:r>
+        <w:rPr>
+          <w:i/>
+          <w:iCs/>
+        </w:rPr>
+        <w:t>Opensource.com</w:t>
+      </w:r>
+      <w:r>
+        <w:t xml:space="preserve">[online]. </w:t>
+      </w:r>
+      <w:proofErr w:type="spellStart"/>
+      <w:r>
+        <w:t>Red</w:t>
+      </w:r>
+      <w:proofErr w:type="spellEnd"/>
+      <w:r>
+        <w:t xml:space="preserve"> </w:t>
+      </w:r>
+      <w:proofErr w:type="spellStart"/>
+      <w:r>
+        <w:t>Hat</w:t>
+      </w:r>
+      <w:proofErr w:type="spellEnd"/>
+      <w:r>
+        <w:t xml:space="preserve"> [cit. 2018-01-27]. Dostupné z: </w:t>
+      </w:r>
+      <w:hyperlink r:id="rId11" w:history="1">
+        <w:r>
+          <w:rPr>
+            <w:rStyle w:val="Hypertextovodkaz"/>
+          </w:rPr>
+          <w:t>https://opensource.com/resources/what-open-source</w:t>
+        </w:r>
+      </w:hyperlink>
+      <w:bookmarkEnd w:id="15"/>
+      <w:r>
+        <w:t xml:space="preserve"> </w:t>
+      </w:r>
+    </w:p>
+    <w:p>
+      <w:pPr>
+        <w:pStyle w:val="0Bezny"/>
+        <w:numPr>
+          <w:ilvl w:val="0"/>
+          <w:numId w:val="14"/>
+        </w:numPr>
+        <w:ind w:hanging="720"/>
+        <w:rPr>
+          <w:rFonts w:asciiTheme="minorHAnsi" w:hAnsiTheme="minorHAnsi"/>
+        </w:rPr>
+      </w:pPr>
+      <w:bookmarkStart w:id="16" w:name="_Ref505091025"/>
+      <w:r>
+        <w:t>SANDEEP, Panda, Tiffany B. BROWN a Kerry BUTTERS. </w:t>
+      </w:r>
+      <w:r>
+        <w:rPr>
+          <w:i/>
+          <w:iCs/>
+        </w:rPr>
+        <w:t>HTML5 Okamžitě</w:t>
+      </w:r>
+      <w:r>
+        <w:t xml:space="preserve">. </w:t>
+      </w:r>
+      <w:proofErr w:type="spellStart"/>
+      <w:r>
+        <w:t>Computer</w:t>
+      </w:r>
+      <w:proofErr w:type="spellEnd"/>
+      <w:r>
+        <w:t xml:space="preserve"> </w:t>
+      </w:r>
+      <w:proofErr w:type="spellStart"/>
+      <w:r>
+        <w:t>Press</w:t>
+      </w:r>
+      <w:proofErr w:type="spellEnd"/>
+      <w:r>
+        <w:t>, 2015. ISBN 978-80-251-4355-1.</w:t>
+      </w:r>
+      <w:bookmarkEnd w:id="16"/>
+      <w:r>
         <w:br w:type="page"/>
       </w:r>
     </w:p>
@@ -1338,99 +3915,12 @@
         <w:t>TODO</w:t>
       </w:r>
       <w:r>
-        <w:t xml:space="preserve"> seznamy obrázků, tabulek, příloh</w:t>
-      </w:r>
-    </w:p>
-    <w:p>
-      <w:pPr>
-        <w:widowControl/>
-        <w:spacing w:before="0" w:beforeAutospacing="0" w:after="160" w:afterAutospacing="0" w:line="259" w:lineRule="auto"/>
-        <w:jc w:val="left"/>
-        <w:rPr>
-          <w:rFonts w:asciiTheme="minorHAnsi" w:eastAsiaTheme="minorHAnsi" w:hAnsiTheme="minorHAnsi" w:cstheme="minorBidi"/>
-          <w:lang w:eastAsia="en-US"/>
-        </w:rPr>
-      </w:pPr>
-      <w:r>
-        <w:br w:type="page"/>
-      </w:r>
-    </w:p>
-    <w:p>
-      <w:pPr>
-        <w:pStyle w:val="0Bezny"/>
-      </w:pPr>
-      <w:r>
-        <w:rPr>
-          <w:highlight w:val="yellow"/>
-        </w:rPr>
-        <w:lastRenderedPageBreak/>
-        <w:t>TODO</w:t>
-      </w:r>
-      <w:r>
-        <w:t xml:space="preserve"> slovník pojmů?</w:t>
-      </w:r>
-    </w:p>
-    <w:p>
-      <w:pPr>
-        <w:widowControl/>
-        <w:spacing w:before="0" w:beforeAutospacing="0" w:after="160" w:afterAutospacing="0" w:line="259" w:lineRule="auto"/>
-        <w:jc w:val="left"/>
-        <w:rPr>
-          <w:rFonts w:asciiTheme="minorHAnsi" w:eastAsiaTheme="minorHAnsi" w:hAnsiTheme="minorHAnsi" w:cstheme="minorBidi"/>
-          <w:lang w:eastAsia="en-US"/>
-        </w:rPr>
-      </w:pPr>
-      <w:r>
-        <w:br w:type="page"/>
-      </w:r>
-    </w:p>
-    <w:p>
-      <w:pPr>
-        <w:pStyle w:val="0Bezny"/>
-      </w:pPr>
-      <w:r>
-        <w:rPr>
-          <w:highlight w:val="yellow"/>
-        </w:rPr>
-        <w:lastRenderedPageBreak/>
-        <w:t>TODO</w:t>
-      </w:r>
-      <w:r>
-        <w:t xml:space="preserve"> seznam citací</w:t>
-      </w:r>
-    </w:p>
-    <w:p>
-      <w:pPr>
-        <w:widowControl/>
-        <w:spacing w:before="0" w:beforeAutospacing="0" w:after="160" w:afterAutospacing="0" w:line="259" w:lineRule="auto"/>
-        <w:jc w:val="left"/>
-        <w:rPr>
-          <w:rFonts w:asciiTheme="minorHAnsi" w:eastAsiaTheme="minorHAnsi" w:hAnsiTheme="minorHAnsi" w:cstheme="minorBidi"/>
-          <w:lang w:eastAsia="en-US"/>
-        </w:rPr>
-      </w:pPr>
-      <w:r>
-        <w:br w:type="page"/>
-      </w:r>
-    </w:p>
-    <w:p>
-      <w:pPr>
-        <w:pStyle w:val="0Bezny"/>
-      </w:pPr>
-      <w:r>
-        <w:rPr>
-          <w:highlight w:val="yellow"/>
-        </w:rPr>
-        <w:lastRenderedPageBreak/>
-        <w:t>TODO</w:t>
-      </w:r>
-      <w:r>
         <w:t xml:space="preserve"> přílohy?</w:t>
       </w:r>
     </w:p>
     <w:sectPr>
-      <w:footerReference w:type="default" r:id="rId8"/>
-      <w:footerReference w:type="first" r:id="rId9"/>
+      <w:footerReference w:type="default" r:id="rId12"/>
+      <w:footerReference w:type="first" r:id="rId13"/>
       <w:pgSz w:w="11906" w:h="16838"/>
       <w:pgMar w:top="1417" w:right="1417" w:bottom="1417" w:left="1417" w:header="708" w:footer="708" w:gutter="0"/>
       <w:cols w:space="708"/>
@@ -1446,7 +3936,7 @@
   <w:endnote w:type="separator" w:id="-1">
     <w:p>
       <w:pPr>
-        <w:spacing w:before="0" w:after="0" w:line="240" w:lineRule="auto"/>
+        <w:spacing w:before="0" w:after="0"/>
       </w:pPr>
       <w:r>
         <w:separator/>
@@ -1456,7 +3946,7 @@
   <w:endnote w:type="continuationSeparator" w:id="0">
     <w:p>
       <w:pPr>
-        <w:spacing w:before="0" w:after="0" w:line="240" w:lineRule="auto"/>
+        <w:spacing w:before="0" w:after="0"/>
       </w:pPr>
       <w:r>
         <w:continuationSeparator/>
@@ -1495,7 +3985,7 @@
           <w:rPr>
             <w:noProof/>
           </w:rPr>
-          <w:t>8</w:t>
+          <w:t>16</w:t>
         </w:r>
         <w:r>
           <w:fldChar w:fldCharType="end"/>
@@ -1533,7 +4023,7 @@
   <w:footnote w:type="separator" w:id="-1">
     <w:p>
       <w:pPr>
-        <w:spacing w:before="0" w:after="0" w:line="240" w:lineRule="auto"/>
+        <w:spacing w:before="0" w:after="0"/>
       </w:pPr>
       <w:r>
         <w:separator/>
@@ -1543,7 +4033,7 @@
   <w:footnote w:type="continuationSeparator" w:id="0">
     <w:p>
       <w:pPr>
-        <w:spacing w:before="0" w:after="0" w:line="240" w:lineRule="auto"/>
+        <w:spacing w:before="0" w:after="0"/>
       </w:pPr>
       <w:r>
         <w:continuationSeparator/>
@@ -1645,6 +4135,95 @@
     </w:lvl>
   </w:abstractNum>
   <w:abstractNum w:abstractNumId="1" w15:restartNumberingAfterBreak="0">
+    <w:nsid w:val="0A4D4AEF"/>
+    <w:multiLevelType w:val="hybridMultilevel"/>
+    <w:tmpl w:val="48D80422"/>
+    <w:lvl w:ilvl="0" w:tplc="E01660CE">
+      <w:start w:val="1"/>
+      <w:numFmt w:val="decimal"/>
+      <w:lvlText w:val="%1."/>
+      <w:lvlJc w:val="left"/>
+      <w:pPr>
+        <w:ind w:left="720" w:hanging="360"/>
+      </w:pPr>
+      <w:rPr>
+        <w:rFonts w:ascii="Times New Roman" w:eastAsia="Times New Roman" w:hAnsi="Times New Roman" w:cs="Times New Roman" w:hint="default"/>
+      </w:rPr>
+    </w:lvl>
+    <w:lvl w:ilvl="1" w:tplc="04050019" w:tentative="1">
+      <w:start w:val="1"/>
+      <w:numFmt w:val="lowerLetter"/>
+      <w:lvlText w:val="%2."/>
+      <w:lvlJc w:val="left"/>
+      <w:pPr>
+        <w:ind w:left="1440" w:hanging="360"/>
+      </w:pPr>
+    </w:lvl>
+    <w:lvl w:ilvl="2" w:tplc="0405001B" w:tentative="1">
+      <w:start w:val="1"/>
+      <w:numFmt w:val="lowerRoman"/>
+      <w:lvlText w:val="%3."/>
+      <w:lvlJc w:val="right"/>
+      <w:pPr>
+        <w:ind w:left="2160" w:hanging="180"/>
+      </w:pPr>
+    </w:lvl>
+    <w:lvl w:ilvl="3" w:tplc="0405000F" w:tentative="1">
+      <w:start w:val="1"/>
+      <w:numFmt w:val="decimal"/>
+      <w:lvlText w:val="%4."/>
+      <w:lvlJc w:val="left"/>
+      <w:pPr>
+        <w:ind w:left="2880" w:hanging="360"/>
+      </w:pPr>
+    </w:lvl>
+    <w:lvl w:ilvl="4" w:tplc="04050019" w:tentative="1">
+      <w:start w:val="1"/>
+      <w:numFmt w:val="lowerLetter"/>
+      <w:lvlText w:val="%5."/>
+      <w:lvlJc w:val="left"/>
+      <w:pPr>
+        <w:ind w:left="3600" w:hanging="360"/>
+      </w:pPr>
+    </w:lvl>
+    <w:lvl w:ilvl="5" w:tplc="0405001B" w:tentative="1">
+      <w:start w:val="1"/>
+      <w:numFmt w:val="lowerRoman"/>
+      <w:lvlText w:val="%6."/>
+      <w:lvlJc w:val="right"/>
+      <w:pPr>
+        <w:ind w:left="4320" w:hanging="180"/>
+      </w:pPr>
+    </w:lvl>
+    <w:lvl w:ilvl="6" w:tplc="0405000F" w:tentative="1">
+      <w:start w:val="1"/>
+      <w:numFmt w:val="decimal"/>
+      <w:lvlText w:val="%7."/>
+      <w:lvlJc w:val="left"/>
+      <w:pPr>
+        <w:ind w:left="5040" w:hanging="360"/>
+      </w:pPr>
+    </w:lvl>
+    <w:lvl w:ilvl="7" w:tplc="04050019" w:tentative="1">
+      <w:start w:val="1"/>
+      <w:numFmt w:val="lowerLetter"/>
+      <w:lvlText w:val="%8."/>
+      <w:lvlJc w:val="left"/>
+      <w:pPr>
+        <w:ind w:left="5760" w:hanging="360"/>
+      </w:pPr>
+    </w:lvl>
+    <w:lvl w:ilvl="8" w:tplc="0405001B" w:tentative="1">
+      <w:start w:val="1"/>
+      <w:numFmt w:val="lowerRoman"/>
+      <w:lvlText w:val="%9."/>
+      <w:lvlJc w:val="right"/>
+      <w:pPr>
+        <w:ind w:left="6480" w:hanging="180"/>
+      </w:pPr>
+    </w:lvl>
+  </w:abstractNum>
+  <w:abstractNum w:abstractNumId="2" w15:restartNumberingAfterBreak="0">
     <w:nsid w:val="0CC87A3B"/>
     <w:multiLevelType w:val="hybridMultilevel"/>
     <w:tmpl w:val="03ECE590"/>
@@ -1730,7 +4309,209 @@
       </w:pPr>
     </w:lvl>
   </w:abstractNum>
-  <w:abstractNum w:abstractNumId="2" w15:restartNumberingAfterBreak="0">
+  <w:abstractNum w:abstractNumId="3" w15:restartNumberingAfterBreak="0">
+    <w:nsid w:val="124E7C16"/>
+    <w:multiLevelType w:val="hybridMultilevel"/>
+    <w:tmpl w:val="E5F204E0"/>
+    <w:lvl w:ilvl="0" w:tplc="AA889EAE">
+      <w:start w:val="1"/>
+      <w:numFmt w:val="decimal"/>
+      <w:lvlText w:val="%1."/>
+      <w:lvlJc w:val="left"/>
+      <w:pPr>
+        <w:ind w:left="720" w:hanging="360"/>
+      </w:pPr>
+      <w:rPr>
+        <w:rFonts w:ascii="Times New Roman" w:hAnsi="Times New Roman" w:hint="default"/>
+      </w:rPr>
+    </w:lvl>
+    <w:lvl w:ilvl="1" w:tplc="04050019" w:tentative="1">
+      <w:start w:val="1"/>
+      <w:numFmt w:val="lowerLetter"/>
+      <w:lvlText w:val="%2."/>
+      <w:lvlJc w:val="left"/>
+      <w:pPr>
+        <w:ind w:left="1440" w:hanging="360"/>
+      </w:pPr>
+    </w:lvl>
+    <w:lvl w:ilvl="2" w:tplc="0405001B" w:tentative="1">
+      <w:start w:val="1"/>
+      <w:numFmt w:val="lowerRoman"/>
+      <w:lvlText w:val="%3."/>
+      <w:lvlJc w:val="right"/>
+      <w:pPr>
+        <w:ind w:left="2160" w:hanging="180"/>
+      </w:pPr>
+    </w:lvl>
+    <w:lvl w:ilvl="3" w:tplc="0405000F" w:tentative="1">
+      <w:start w:val="1"/>
+      <w:numFmt w:val="decimal"/>
+      <w:lvlText w:val="%4."/>
+      <w:lvlJc w:val="left"/>
+      <w:pPr>
+        <w:ind w:left="2880" w:hanging="360"/>
+      </w:pPr>
+    </w:lvl>
+    <w:lvl w:ilvl="4" w:tplc="04050019" w:tentative="1">
+      <w:start w:val="1"/>
+      <w:numFmt w:val="lowerLetter"/>
+      <w:lvlText w:val="%5."/>
+      <w:lvlJc w:val="left"/>
+      <w:pPr>
+        <w:ind w:left="3600" w:hanging="360"/>
+      </w:pPr>
+    </w:lvl>
+    <w:lvl w:ilvl="5" w:tplc="0405001B" w:tentative="1">
+      <w:start w:val="1"/>
+      <w:numFmt w:val="lowerRoman"/>
+      <w:lvlText w:val="%6."/>
+      <w:lvlJc w:val="right"/>
+      <w:pPr>
+        <w:ind w:left="4320" w:hanging="180"/>
+      </w:pPr>
+    </w:lvl>
+    <w:lvl w:ilvl="6" w:tplc="0405000F" w:tentative="1">
+      <w:start w:val="1"/>
+      <w:numFmt w:val="decimal"/>
+      <w:lvlText w:val="%7."/>
+      <w:lvlJc w:val="left"/>
+      <w:pPr>
+        <w:ind w:left="5040" w:hanging="360"/>
+      </w:pPr>
+    </w:lvl>
+    <w:lvl w:ilvl="7" w:tplc="04050019" w:tentative="1">
+      <w:start w:val="1"/>
+      <w:numFmt w:val="lowerLetter"/>
+      <w:lvlText w:val="%8."/>
+      <w:lvlJc w:val="left"/>
+      <w:pPr>
+        <w:ind w:left="5760" w:hanging="360"/>
+      </w:pPr>
+    </w:lvl>
+    <w:lvl w:ilvl="8" w:tplc="0405001B" w:tentative="1">
+      <w:start w:val="1"/>
+      <w:numFmt w:val="lowerRoman"/>
+      <w:lvlText w:val="%9."/>
+      <w:lvlJc w:val="right"/>
+      <w:pPr>
+        <w:ind w:left="6480" w:hanging="180"/>
+      </w:pPr>
+    </w:lvl>
+  </w:abstractNum>
+  <w:abstractNum w:abstractNumId="4" w15:restartNumberingAfterBreak="0">
+    <w:nsid w:val="12AF7911"/>
+    <w:multiLevelType w:val="multilevel"/>
+    <w:tmpl w:val="4406F5CA"/>
+    <w:lvl w:ilvl="0">
+      <w:start w:val="1"/>
+      <w:numFmt w:val="decimal"/>
+      <w:lvlText w:val="%1."/>
+      <w:lvlJc w:val="left"/>
+      <w:pPr>
+        <w:ind w:left="360" w:hanging="360"/>
+      </w:pPr>
+      <w:rPr>
+        <w:rFonts w:hint="default"/>
+      </w:rPr>
+    </w:lvl>
+    <w:lvl w:ilvl="1">
+      <w:start w:val="2"/>
+      <w:numFmt w:val="decimal"/>
+      <w:lvlText w:val="%1.%2."/>
+      <w:lvlJc w:val="left"/>
+      <w:pPr>
+        <w:ind w:left="792" w:hanging="432"/>
+      </w:pPr>
+      <w:rPr>
+        <w:rFonts w:hint="default"/>
+      </w:rPr>
+    </w:lvl>
+    <w:lvl w:ilvl="2">
+      <w:start w:val="1"/>
+      <w:numFmt w:val="decimal"/>
+      <w:lvlText w:val="%1.%2.%3."/>
+      <w:lvlJc w:val="left"/>
+      <w:pPr>
+        <w:ind w:left="1224" w:hanging="504"/>
+      </w:pPr>
+      <w:rPr>
+        <w:rFonts w:hint="default"/>
+      </w:rPr>
+    </w:lvl>
+    <w:lvl w:ilvl="3">
+      <w:start w:val="1"/>
+      <w:numFmt w:val="decimal"/>
+      <w:lvlText w:val="%1.%2.%3.%4."/>
+      <w:lvlJc w:val="left"/>
+      <w:pPr>
+        <w:ind w:left="1728" w:hanging="648"/>
+      </w:pPr>
+      <w:rPr>
+        <w:rFonts w:hint="default"/>
+      </w:rPr>
+    </w:lvl>
+    <w:lvl w:ilvl="4">
+      <w:start w:val="1"/>
+      <w:numFmt w:val="decimal"/>
+      <w:lvlText w:val="%1.%2.%3.%4.%5."/>
+      <w:lvlJc w:val="left"/>
+      <w:pPr>
+        <w:ind w:left="2232" w:hanging="792"/>
+      </w:pPr>
+      <w:rPr>
+        <w:rFonts w:hint="default"/>
+      </w:rPr>
+    </w:lvl>
+    <w:lvl w:ilvl="5">
+      <w:start w:val="1"/>
+      <w:numFmt w:val="decimal"/>
+      <w:lvlText w:val="%1.%2.%3.%4.%5.%6."/>
+      <w:lvlJc w:val="left"/>
+      <w:pPr>
+        <w:ind w:left="2736" w:hanging="936"/>
+      </w:pPr>
+      <w:rPr>
+        <w:rFonts w:hint="default"/>
+      </w:rPr>
+    </w:lvl>
+    <w:lvl w:ilvl="6">
+      <w:start w:val="1"/>
+      <w:numFmt w:val="decimal"/>
+      <w:lvlText w:val="%1.%2.%3.%4.%5.%6.%7."/>
+      <w:lvlJc w:val="left"/>
+      <w:pPr>
+        <w:ind w:left="3240" w:hanging="1080"/>
+      </w:pPr>
+      <w:rPr>
+        <w:rFonts w:hint="default"/>
+      </w:rPr>
+    </w:lvl>
+    <w:lvl w:ilvl="7">
+      <w:start w:val="1"/>
+      <w:numFmt w:val="decimal"/>
+      <w:lvlText w:val="%1.%2.%3.%4.%5.%6.%7.%8."/>
+      <w:lvlJc w:val="left"/>
+      <w:pPr>
+        <w:ind w:left="3744" w:hanging="1224"/>
+      </w:pPr>
+      <w:rPr>
+        <w:rFonts w:hint="default"/>
+      </w:rPr>
+    </w:lvl>
+    <w:lvl w:ilvl="8">
+      <w:start w:val="1"/>
+      <w:numFmt w:val="decimal"/>
+      <w:lvlText w:val="%1.%2.%3.%4.%5.%6.%7.%8.%9."/>
+      <w:lvlJc w:val="left"/>
+      <w:pPr>
+        <w:ind w:left="4320" w:hanging="1440"/>
+      </w:pPr>
+      <w:rPr>
+        <w:rFonts w:hint="default"/>
+      </w:rPr>
+    </w:lvl>
+  </w:abstractNum>
+  <w:abstractNum w:abstractNumId="5" w15:restartNumberingAfterBreak="0">
     <w:nsid w:val="1B0303C3"/>
     <w:multiLevelType w:val="multilevel"/>
     <w:tmpl w:val="0405001F"/>
@@ -1816,7 +4597,7 @@
       </w:pPr>
     </w:lvl>
   </w:abstractNum>
-  <w:abstractNum w:abstractNumId="3" w15:restartNumberingAfterBreak="0">
+  <w:abstractNum w:abstractNumId="6" w15:restartNumberingAfterBreak="0">
     <w:nsid w:val="2A2A5988"/>
     <w:multiLevelType w:val="hybridMultilevel"/>
     <w:tmpl w:val="4CA4BE46"/>
@@ -1905,7 +4686,7 @@
       </w:pPr>
     </w:lvl>
   </w:abstractNum>
-  <w:abstractNum w:abstractNumId="4" w15:restartNumberingAfterBreak="0">
+  <w:abstractNum w:abstractNumId="7" w15:restartNumberingAfterBreak="0">
     <w:nsid w:val="39B52312"/>
     <w:multiLevelType w:val="multilevel"/>
     <w:tmpl w:val="0405001F"/>
@@ -1991,7 +4772,96 @@
       </w:pPr>
     </w:lvl>
   </w:abstractNum>
-  <w:abstractNum w:abstractNumId="5" w15:restartNumberingAfterBreak="0">
+  <w:abstractNum w:abstractNumId="8" w15:restartNumberingAfterBreak="0">
+    <w:nsid w:val="401D5942"/>
+    <w:multiLevelType w:val="hybridMultilevel"/>
+    <w:tmpl w:val="73003316"/>
+    <w:lvl w:ilvl="0" w:tplc="C66A5888">
+      <w:start w:val="1"/>
+      <w:numFmt w:val="decimal"/>
+      <w:lvlText w:val="[%1]"/>
+      <w:lvlJc w:val="left"/>
+      <w:pPr>
+        <w:ind w:left="720" w:hanging="360"/>
+      </w:pPr>
+      <w:rPr>
+        <w:rFonts w:cs="Times New Roman" w:hint="default"/>
+      </w:rPr>
+    </w:lvl>
+    <w:lvl w:ilvl="1" w:tplc="04050019" w:tentative="1">
+      <w:start w:val="1"/>
+      <w:numFmt w:val="lowerLetter"/>
+      <w:lvlText w:val="%2."/>
+      <w:lvlJc w:val="left"/>
+      <w:pPr>
+        <w:ind w:left="1440" w:hanging="360"/>
+      </w:pPr>
+    </w:lvl>
+    <w:lvl w:ilvl="2" w:tplc="0405001B" w:tentative="1">
+      <w:start w:val="1"/>
+      <w:numFmt w:val="lowerRoman"/>
+      <w:lvlText w:val="%3."/>
+      <w:lvlJc w:val="right"/>
+      <w:pPr>
+        <w:ind w:left="2160" w:hanging="180"/>
+      </w:pPr>
+    </w:lvl>
+    <w:lvl w:ilvl="3" w:tplc="0405000F" w:tentative="1">
+      <w:start w:val="1"/>
+      <w:numFmt w:val="decimal"/>
+      <w:lvlText w:val="%4."/>
+      <w:lvlJc w:val="left"/>
+      <w:pPr>
+        <w:ind w:left="2880" w:hanging="360"/>
+      </w:pPr>
+    </w:lvl>
+    <w:lvl w:ilvl="4" w:tplc="04050019" w:tentative="1">
+      <w:start w:val="1"/>
+      <w:numFmt w:val="lowerLetter"/>
+      <w:lvlText w:val="%5."/>
+      <w:lvlJc w:val="left"/>
+      <w:pPr>
+        <w:ind w:left="3600" w:hanging="360"/>
+      </w:pPr>
+    </w:lvl>
+    <w:lvl w:ilvl="5" w:tplc="0405001B" w:tentative="1">
+      <w:start w:val="1"/>
+      <w:numFmt w:val="lowerRoman"/>
+      <w:lvlText w:val="%6."/>
+      <w:lvlJc w:val="right"/>
+      <w:pPr>
+        <w:ind w:left="4320" w:hanging="180"/>
+      </w:pPr>
+    </w:lvl>
+    <w:lvl w:ilvl="6" w:tplc="0405000F" w:tentative="1">
+      <w:start w:val="1"/>
+      <w:numFmt w:val="decimal"/>
+      <w:lvlText w:val="%7."/>
+      <w:lvlJc w:val="left"/>
+      <w:pPr>
+        <w:ind w:left="5040" w:hanging="360"/>
+      </w:pPr>
+    </w:lvl>
+    <w:lvl w:ilvl="7" w:tplc="04050019" w:tentative="1">
+      <w:start w:val="1"/>
+      <w:numFmt w:val="lowerLetter"/>
+      <w:lvlText w:val="%8."/>
+      <w:lvlJc w:val="left"/>
+      <w:pPr>
+        <w:ind w:left="5760" w:hanging="360"/>
+      </w:pPr>
+    </w:lvl>
+    <w:lvl w:ilvl="8" w:tplc="0405001B" w:tentative="1">
+      <w:start w:val="1"/>
+      <w:numFmt w:val="lowerRoman"/>
+      <w:lvlText w:val="%9."/>
+      <w:lvlJc w:val="right"/>
+      <w:pPr>
+        <w:ind w:left="6480" w:hanging="180"/>
+      </w:pPr>
+    </w:lvl>
+  </w:abstractNum>
+  <w:abstractNum w:abstractNumId="9" w15:restartNumberingAfterBreak="0">
     <w:nsid w:val="4ACE13EF"/>
     <w:multiLevelType w:val="multilevel"/>
     <w:tmpl w:val="0405001F"/>
@@ -2077,7 +4947,7 @@
       </w:pPr>
     </w:lvl>
   </w:abstractNum>
-  <w:abstractNum w:abstractNumId="6" w15:restartNumberingAfterBreak="0">
+  <w:abstractNum w:abstractNumId="10" w15:restartNumberingAfterBreak="0">
     <w:nsid w:val="4BBF1A10"/>
     <w:multiLevelType w:val="multilevel"/>
     <w:tmpl w:val="0405001F"/>
@@ -2163,7 +5033,120 @@
       </w:pPr>
     </w:lvl>
   </w:abstractNum>
-  <w:abstractNum w:abstractNumId="7" w15:restartNumberingAfterBreak="0">
+  <w:abstractNum w:abstractNumId="11" w15:restartNumberingAfterBreak="0">
+    <w:nsid w:val="51167E5D"/>
+    <w:multiLevelType w:val="multilevel"/>
+    <w:tmpl w:val="24AC2C06"/>
+    <w:lvl w:ilvl="0">
+      <w:start w:val="1"/>
+      <w:numFmt w:val="bullet"/>
+      <w:lvlText w:val=""/>
+      <w:lvlJc w:val="left"/>
+      <w:pPr>
+        <w:ind w:left="360" w:hanging="360"/>
+      </w:pPr>
+      <w:rPr>
+        <w:rFonts w:ascii="Symbol" w:hAnsi="Symbol" w:hint="default"/>
+      </w:rPr>
+    </w:lvl>
+    <w:lvl w:ilvl="1">
+      <w:start w:val="1"/>
+      <w:numFmt w:val="decimal"/>
+      <w:lvlText w:val="%1.%2."/>
+      <w:lvlJc w:val="left"/>
+      <w:pPr>
+        <w:ind w:left="792" w:hanging="432"/>
+      </w:pPr>
+      <w:rPr>
+        <w:rFonts w:hint="default"/>
+      </w:rPr>
+    </w:lvl>
+    <w:lvl w:ilvl="2">
+      <w:start w:val="1"/>
+      <w:numFmt w:val="decimal"/>
+      <w:lvlText w:val="%1.%2.%3."/>
+      <w:lvlJc w:val="left"/>
+      <w:pPr>
+        <w:ind w:left="1224" w:hanging="504"/>
+      </w:pPr>
+      <w:rPr>
+        <w:rFonts w:hint="default"/>
+      </w:rPr>
+    </w:lvl>
+    <w:lvl w:ilvl="3">
+      <w:start w:val="1"/>
+      <w:numFmt w:val="decimal"/>
+      <w:lvlText w:val="%1.%2.%3.%4."/>
+      <w:lvlJc w:val="left"/>
+      <w:pPr>
+        <w:ind w:left="1728" w:hanging="648"/>
+      </w:pPr>
+      <w:rPr>
+        <w:rFonts w:hint="default"/>
+      </w:rPr>
+    </w:lvl>
+    <w:lvl w:ilvl="4">
+      <w:start w:val="1"/>
+      <w:numFmt w:val="decimal"/>
+      <w:lvlText w:val="%1.%2.%3.%4.%5."/>
+      <w:lvlJc w:val="left"/>
+      <w:pPr>
+        <w:ind w:left="2232" w:hanging="792"/>
+      </w:pPr>
+      <w:rPr>
+        <w:rFonts w:hint="default"/>
+      </w:rPr>
+    </w:lvl>
+    <w:lvl w:ilvl="5">
+      <w:start w:val="1"/>
+      <w:numFmt w:val="decimal"/>
+      <w:lvlText w:val="%1.%2.%3.%4.%5.%6."/>
+      <w:lvlJc w:val="left"/>
+      <w:pPr>
+        <w:ind w:left="2736" w:hanging="936"/>
+      </w:pPr>
+      <w:rPr>
+        <w:rFonts w:hint="default"/>
+      </w:rPr>
+    </w:lvl>
+    <w:lvl w:ilvl="6">
+      <w:start w:val="1"/>
+      <w:numFmt w:val="decimal"/>
+      <w:lvlText w:val="%1.%2.%3.%4.%5.%6.%7."/>
+      <w:lvlJc w:val="left"/>
+      <w:pPr>
+        <w:ind w:left="3240" w:hanging="1080"/>
+      </w:pPr>
+      <w:rPr>
+        <w:rFonts w:hint="default"/>
+      </w:rPr>
+    </w:lvl>
+    <w:lvl w:ilvl="7">
+      <w:start w:val="1"/>
+      <w:numFmt w:val="decimal"/>
+      <w:lvlText w:val="%1.%2.%3.%4.%5.%6.%7.%8."/>
+      <w:lvlJc w:val="left"/>
+      <w:pPr>
+        <w:ind w:left="3744" w:hanging="1224"/>
+      </w:pPr>
+      <w:rPr>
+        <w:rFonts w:hint="default"/>
+      </w:rPr>
+    </w:lvl>
+    <w:lvl w:ilvl="8">
+      <w:start w:val="1"/>
+      <w:numFmt w:val="decimal"/>
+      <w:lvlText w:val="%1.%2.%3.%4.%5.%6.%7.%8.%9."/>
+      <w:lvlJc w:val="left"/>
+      <w:pPr>
+        <w:ind w:left="4320" w:hanging="1440"/>
+      </w:pPr>
+      <w:rPr>
+        <w:rFonts w:hint="default"/>
+      </w:rPr>
+    </w:lvl>
+  </w:abstractNum>
+  <w:abstractNum w:abstractNumId="12" w15:restartNumberingAfterBreak="0">
     <w:nsid w:val="51B7312D"/>
     <w:multiLevelType w:val="hybridMultilevel"/>
     <w:tmpl w:val="D134393E"/>
@@ -2252,7 +5235,96 @@
       </w:pPr>
     </w:lvl>
   </w:abstractNum>
-  <w:abstractNum w:abstractNumId="8" w15:restartNumberingAfterBreak="0">
+  <w:abstractNum w:abstractNumId="13" w15:restartNumberingAfterBreak="0">
+    <w:nsid w:val="59FA13AD"/>
+    <w:multiLevelType w:val="hybridMultilevel"/>
+    <w:tmpl w:val="F65E285A"/>
+    <w:lvl w:ilvl="0" w:tplc="C66A5888">
+      <w:start w:val="1"/>
+      <w:numFmt w:val="decimal"/>
+      <w:lvlText w:val="[%1]"/>
+      <w:lvlJc w:val="left"/>
+      <w:pPr>
+        <w:ind w:left="720" w:hanging="360"/>
+      </w:pPr>
+      <w:rPr>
+        <w:rFonts w:cs="Times New Roman" w:hint="default"/>
+      </w:rPr>
+    </w:lvl>
+    <w:lvl w:ilvl="1" w:tplc="04050019" w:tentative="1">
+      <w:start w:val="1"/>
+      <w:numFmt w:val="lowerLetter"/>
+      <w:lvlText w:val="%2."/>
+      <w:lvlJc w:val="left"/>
+      <w:pPr>
+        <w:ind w:left="1440" w:hanging="360"/>
+      </w:pPr>
+    </w:lvl>
+    <w:lvl w:ilvl="2" w:tplc="0405001B" w:tentative="1">
+      <w:start w:val="1"/>
+      <w:numFmt w:val="lowerRoman"/>
+      <w:lvlText w:val="%3."/>
+      <w:lvlJc w:val="right"/>
+      <w:pPr>
+        <w:ind w:left="2160" w:hanging="180"/>
+      </w:pPr>
+    </w:lvl>
+    <w:lvl w:ilvl="3" w:tplc="0405000F" w:tentative="1">
+      <w:start w:val="1"/>
+      <w:numFmt w:val="decimal"/>
+      <w:lvlText w:val="%4."/>
+      <w:lvlJc w:val="left"/>
+      <w:pPr>
+        <w:ind w:left="2880" w:hanging="360"/>
+      </w:pPr>
+    </w:lvl>
+    <w:lvl w:ilvl="4" w:tplc="04050019" w:tentative="1">
+      <w:start w:val="1"/>
+      <w:numFmt w:val="lowerLetter"/>
+      <w:lvlText w:val="%5."/>
+      <w:lvlJc w:val="left"/>
+      <w:pPr>
+        <w:ind w:left="3600" w:hanging="360"/>
+      </w:pPr>
+    </w:lvl>
+    <w:lvl w:ilvl="5" w:tplc="0405001B" w:tentative="1">
+      <w:start w:val="1"/>
+      <w:numFmt w:val="lowerRoman"/>
+      <w:lvlText w:val="%6."/>
+      <w:lvlJc w:val="right"/>
+      <w:pPr>
+        <w:ind w:left="4320" w:hanging="180"/>
+      </w:pPr>
+    </w:lvl>
+    <w:lvl w:ilvl="6" w:tplc="0405000F" w:tentative="1">
+      <w:start w:val="1"/>
+      <w:numFmt w:val="decimal"/>
+      <w:lvlText w:val="%7."/>
+      <w:lvlJc w:val="left"/>
+      <w:pPr>
+        <w:ind w:left="5040" w:hanging="360"/>
+      </w:pPr>
+    </w:lvl>
+    <w:lvl w:ilvl="7" w:tplc="04050019" w:tentative="1">
+      <w:start w:val="1"/>
+      <w:numFmt w:val="lowerLetter"/>
+      <w:lvlText w:val="%8."/>
+      <w:lvlJc w:val="left"/>
+      <w:pPr>
+        <w:ind w:left="5760" w:hanging="360"/>
+      </w:pPr>
+    </w:lvl>
+    <w:lvl w:ilvl="8" w:tplc="0405001B" w:tentative="1">
+      <w:start w:val="1"/>
+      <w:numFmt w:val="lowerRoman"/>
+      <w:lvlText w:val="%9."/>
+      <w:lvlJc w:val="right"/>
+      <w:pPr>
+        <w:ind w:left="6480" w:hanging="180"/>
+      </w:pPr>
+    </w:lvl>
+  </w:abstractNum>
+  <w:abstractNum w:abstractNumId="14" w15:restartNumberingAfterBreak="0">
     <w:nsid w:val="5A86126D"/>
     <w:multiLevelType w:val="multilevel"/>
     <w:tmpl w:val="0405001F"/>
@@ -2338,7 +5410,7 @@
       </w:pPr>
     </w:lvl>
   </w:abstractNum>
-  <w:abstractNum w:abstractNumId="9" w15:restartNumberingAfterBreak="0">
+  <w:abstractNum w:abstractNumId="15" w15:restartNumberingAfterBreak="0">
     <w:nsid w:val="5C126ED3"/>
     <w:multiLevelType w:val="multilevel"/>
     <w:tmpl w:val="3BF23E6E"/>
@@ -2451,35 +5523,169 @@
       </w:rPr>
     </w:lvl>
   </w:abstractNum>
+  <w:abstractNum w:abstractNumId="16" w15:restartNumberingAfterBreak="0">
+    <w:nsid w:val="6E7C68DA"/>
+    <w:multiLevelType w:val="hybridMultilevel"/>
+    <w:tmpl w:val="8F7E6A2A"/>
+    <w:lvl w:ilvl="0" w:tplc="04050001">
+      <w:start w:val="1"/>
+      <w:numFmt w:val="bullet"/>
+      <w:lvlText w:val=""/>
+      <w:lvlJc w:val="left"/>
+      <w:pPr>
+        <w:ind w:left="720" w:hanging="360"/>
+      </w:pPr>
+      <w:rPr>
+        <w:rFonts w:ascii="Symbol" w:hAnsi="Symbol" w:hint="default"/>
+      </w:rPr>
+    </w:lvl>
+    <w:lvl w:ilvl="1" w:tplc="04050003" w:tentative="1">
+      <w:start w:val="1"/>
+      <w:numFmt w:val="bullet"/>
+      <w:lvlText w:val="o"/>
+      <w:lvlJc w:val="left"/>
+      <w:pPr>
+        <w:ind w:left="1440" w:hanging="360"/>
+      </w:pPr>
+      <w:rPr>
+        <w:rFonts w:ascii="Courier New" w:hAnsi="Courier New" w:cs="Courier New" w:hint="default"/>
+      </w:rPr>
+    </w:lvl>
+    <w:lvl w:ilvl="2" w:tplc="04050005" w:tentative="1">
+      <w:start w:val="1"/>
+      <w:numFmt w:val="bullet"/>
+      <w:lvlText w:val=""/>
+      <w:lvlJc w:val="left"/>
+      <w:pPr>
+        <w:ind w:left="2160" w:hanging="360"/>
+      </w:pPr>
+      <w:rPr>
+        <w:rFonts w:ascii="Wingdings" w:hAnsi="Wingdings" w:hint="default"/>
+      </w:rPr>
+    </w:lvl>
+    <w:lvl w:ilvl="3" w:tplc="04050001" w:tentative="1">
+      <w:start w:val="1"/>
+      <w:numFmt w:val="bullet"/>
+      <w:lvlText w:val=""/>
+      <w:lvlJc w:val="left"/>
+      <w:pPr>
+        <w:ind w:left="2880" w:hanging="360"/>
+      </w:pPr>
+      <w:rPr>
+        <w:rFonts w:ascii="Symbol" w:hAnsi="Symbol" w:hint="default"/>
+      </w:rPr>
+    </w:lvl>
+    <w:lvl w:ilvl="4" w:tplc="04050003" w:tentative="1">
+      <w:start w:val="1"/>
+      <w:numFmt w:val="bullet"/>
+      <w:lvlText w:val="o"/>
+      <w:lvlJc w:val="left"/>
+      <w:pPr>
+        <w:ind w:left="3600" w:hanging="360"/>
+      </w:pPr>
+      <w:rPr>
+        <w:rFonts w:ascii="Courier New" w:hAnsi="Courier New" w:cs="Courier New" w:hint="default"/>
+      </w:rPr>
+    </w:lvl>
+    <w:lvl w:ilvl="5" w:tplc="04050005" w:tentative="1">
+      <w:start w:val="1"/>
+      <w:numFmt w:val="bullet"/>
+      <w:lvlText w:val=""/>
+      <w:lvlJc w:val="left"/>
+      <w:pPr>
+        <w:ind w:left="4320" w:hanging="360"/>
+      </w:pPr>
+      <w:rPr>
+        <w:rFonts w:ascii="Wingdings" w:hAnsi="Wingdings" w:hint="default"/>
+      </w:rPr>
+    </w:lvl>
+    <w:lvl w:ilvl="6" w:tplc="04050001" w:tentative="1">
+      <w:start w:val="1"/>
+      <w:numFmt w:val="bullet"/>
+      <w:lvlText w:val=""/>
+      <w:lvlJc w:val="left"/>
+      <w:pPr>
+        <w:ind w:left="5040" w:hanging="360"/>
+      </w:pPr>
+      <w:rPr>
+        <w:rFonts w:ascii="Symbol" w:hAnsi="Symbol" w:hint="default"/>
+      </w:rPr>
+    </w:lvl>
+    <w:lvl w:ilvl="7" w:tplc="04050003" w:tentative="1">
+      <w:start w:val="1"/>
+      <w:numFmt w:val="bullet"/>
+      <w:lvlText w:val="o"/>
+      <w:lvlJc w:val="left"/>
+      <w:pPr>
+        <w:ind w:left="5760" w:hanging="360"/>
+      </w:pPr>
+      <w:rPr>
+        <w:rFonts w:ascii="Courier New" w:hAnsi="Courier New" w:cs="Courier New" w:hint="default"/>
+      </w:rPr>
+    </w:lvl>
+    <w:lvl w:ilvl="8" w:tplc="04050005" w:tentative="1">
+      <w:start w:val="1"/>
+      <w:numFmt w:val="bullet"/>
+      <w:lvlText w:val=""/>
+      <w:lvlJc w:val="left"/>
+      <w:pPr>
+        <w:ind w:left="6480" w:hanging="360"/>
+      </w:pPr>
+      <w:rPr>
+        <w:rFonts w:ascii="Wingdings" w:hAnsi="Wingdings" w:hint="default"/>
+      </w:rPr>
+    </w:lvl>
+  </w:abstractNum>
   <w:num w:numId="1">
-    <w:abstractNumId w:val="1"/>
+    <w:abstractNumId w:val="2"/>
   </w:num>
   <w:num w:numId="2">
     <w:abstractNumId w:val="0"/>
   </w:num>
   <w:num w:numId="3">
+    <w:abstractNumId w:val="6"/>
+  </w:num>
+  <w:num w:numId="4">
+    <w:abstractNumId w:val="10"/>
+  </w:num>
+  <w:num w:numId="5">
+    <w:abstractNumId w:val="7"/>
+  </w:num>
+  <w:num w:numId="6">
+    <w:abstractNumId w:val="12"/>
+  </w:num>
+  <w:num w:numId="7">
+    <w:abstractNumId w:val="5"/>
+  </w:num>
+  <w:num w:numId="8">
+    <w:abstractNumId w:val="15"/>
+  </w:num>
+  <w:num w:numId="9">
+    <w:abstractNumId w:val="14"/>
+  </w:num>
+  <w:num w:numId="10">
+    <w:abstractNumId w:val="9"/>
+  </w:num>
+  <w:num w:numId="11">
+    <w:abstractNumId w:val="8"/>
+  </w:num>
+  <w:num w:numId="12">
+    <w:abstractNumId w:val="1"/>
+  </w:num>
+  <w:num w:numId="13">
     <w:abstractNumId w:val="3"/>
   </w:num>
-  <w:num w:numId="4">
-    <w:abstractNumId w:val="6"/>
+  <w:num w:numId="14">
+    <w:abstractNumId w:val="13"/>
   </w:num>
-  <w:num w:numId="5">
+  <w:num w:numId="15">
     <w:abstractNumId w:val="4"/>
   </w:num>
-  <w:num w:numId="6">
-    <w:abstractNumId w:val="7"/>
+  <w:num w:numId="16">
+    <w:abstractNumId w:val="11"/>
   </w:num>
-  <w:num w:numId="7">
-    <w:abstractNumId w:val="2"/>
-  </w:num>
-  <w:num w:numId="8">
-    <w:abstractNumId w:val="9"/>
-  </w:num>
-  <w:num w:numId="9">
-    <w:abstractNumId w:val="8"/>
-  </w:num>
-  <w:num w:numId="10">
-    <w:abstractNumId w:val="5"/>
+  <w:num w:numId="17">
+    <w:abstractNumId w:val="16"/>
   </w:num>
 </w:numbering>
 </file>
@@ -2502,7 +5708,7 @@
     </w:pPrDefault>
   </w:docDefaults>
   <w:latentStyles w:defLockedState="0" w:defUIPriority="99" w:defSemiHidden="0" w:defUnhideWhenUsed="0" w:defQFormat="0" w:count="375">
-    <w:lsdException w:name="Normal" w:uiPriority="0" w:qFormat="1"/>
+    <w:lsdException w:name="Normal" w:uiPriority="0"/>
     <w:lsdException w:name="heading 1" w:uiPriority="9" w:qFormat="1"/>
     <w:lsdException w:name="heading 2" w:semiHidden="1" w:uiPriority="9" w:unhideWhenUsed="1" w:qFormat="1"/>
     <w:lsdException w:name="heading 3" w:semiHidden="1" w:uiPriority="9" w:unhideWhenUsed="1" w:qFormat="1"/>
@@ -2683,7 +5889,7 @@
     <w:lsdException w:name="Revision" w:semiHidden="1"/>
     <w:lsdException w:name="List Paragraph" w:uiPriority="34" w:qFormat="1"/>
     <w:lsdException w:name="Quote" w:uiPriority="29" w:qFormat="1"/>
-    <w:lsdException w:name="Intense Quote" w:uiPriority="30" w:qFormat="1"/>
+    <w:lsdException w:name="Intense Quote" w:uiPriority="30"/>
     <w:lsdException w:name="Medium List 2 Accent 1" w:uiPriority="66"/>
     <w:lsdException w:name="Medium Grid 1 Accent 1" w:uiPriority="67"/>
     <w:lsdException w:name="Medium Grid 2 Accent 1" w:uiPriority="68"/>
@@ -2880,11 +6086,10 @@
   </w:latentStyles>
   <w:style w:type="paragraph" w:default="1" w:styleId="Normln">
     <w:name w:val="Normal"/>
-    <w:qFormat/>
-    <w:rsid w:val="0037410D"/>
+    <w:rsid w:val="00C13507"/>
     <w:pPr>
       <w:widowControl w:val="0"/>
-      <w:spacing w:before="100" w:beforeAutospacing="1" w:after="100" w:afterAutospacing="1" w:line="720" w:lineRule="auto"/>
+      <w:spacing w:before="100" w:beforeAutospacing="1" w:after="100" w:afterAutospacing="1" w:line="240" w:lineRule="auto"/>
       <w:jc w:val="both"/>
     </w:pPr>
     <w:rPr>
@@ -2918,7 +6123,6 @@
   <w:style w:type="character" w:default="1" w:styleId="Standardnpsmoodstavce">
     <w:name w:val="Default Paragraph Font"/>
     <w:uiPriority w:val="1"/>
-    <w:semiHidden/>
     <w:unhideWhenUsed/>
   </w:style>
   <w:style w:type="table" w:default="1" w:styleId="Normlntabulka">
@@ -2973,8 +6177,9 @@
     <w:name w:val="0Bezny Char"/>
     <w:link w:val="0Bezny"/>
     <w:locked/>
-    <w:rsid w:val="00C67D79"/>
+    <w:rsid w:val="00101E23"/>
     <w:rPr>
+      <w:rFonts w:ascii="Times New Roman" w:hAnsi="Times New Roman"/>
       <w:sz w:val="24"/>
       <w:szCs w:val="24"/>
     </w:rPr>
@@ -2984,7 +6189,13 @@
     <w:basedOn w:val="wKoren"/>
     <w:link w:val="0BeznyChar"/>
     <w:qFormat/>
-    <w:rsid w:val="00C67D79"/>
+    <w:rsid w:val="00101E23"/>
+    <w:pPr>
+      <w:spacing w:line="360" w:lineRule="auto"/>
+    </w:pPr>
+    <w:rPr>
+      <w:rFonts w:ascii="Times New Roman" w:hAnsi="Times New Roman"/>
+    </w:rPr>
   </w:style>
   <w:style w:type="paragraph" w:customStyle="1" w:styleId="1rove">
     <w:name w:val="1. úroveň"/>
@@ -3002,7 +6213,7 @@
       <w:autoSpaceDE w:val="0"/>
       <w:autoSpaceDN w:val="0"/>
       <w:adjustRightInd w:val="0"/>
-      <w:spacing w:before="960" w:beforeAutospacing="0" w:after="0" w:afterAutospacing="0" w:line="240" w:lineRule="auto"/>
+      <w:spacing w:before="960" w:beforeAutospacing="0" w:after="0" w:afterAutospacing="0"/>
       <w:jc w:val="left"/>
       <w:outlineLvl w:val="0"/>
     </w:pPr>
@@ -3038,7 +6249,7 @@
       <w:autoSpaceDE w:val="0"/>
       <w:autoSpaceDN w:val="0"/>
       <w:adjustRightInd w:val="0"/>
-      <w:spacing w:before="720" w:beforeAutospacing="0" w:after="0" w:afterAutospacing="0" w:line="240" w:lineRule="auto"/>
+      <w:spacing w:before="720" w:beforeAutospacing="0" w:after="0" w:afterAutospacing="0"/>
       <w:jc w:val="left"/>
       <w:outlineLvl w:val="1"/>
     </w:pPr>
@@ -3179,7 +6390,7 @@
         <w:tab w:val="center" w:pos="4536"/>
         <w:tab w:val="right" w:pos="9072"/>
       </w:tabs>
-      <w:spacing w:before="0" w:after="0" w:line="240" w:lineRule="auto"/>
+      <w:spacing w:before="0" w:after="0"/>
     </w:pPr>
   </w:style>
   <w:style w:type="character" w:customStyle="1" w:styleId="ZhlavChar">
@@ -3207,7 +6418,7 @@
         <w:tab w:val="center" w:pos="4536"/>
         <w:tab w:val="right" w:pos="9072"/>
       </w:tabs>
-      <w:spacing w:before="0" w:after="0" w:line="240" w:lineRule="auto"/>
+      <w:spacing w:before="0" w:after="0"/>
     </w:pPr>
   </w:style>
   <w:style w:type="character" w:customStyle="1" w:styleId="ZpatChar">
@@ -3221,6 +6432,245 @@
       <w:sz w:val="24"/>
       <w:szCs w:val="24"/>
       <w:lang w:eastAsia="cs-CZ"/>
+    </w:rPr>
+  </w:style>
+  <w:style w:type="paragraph" w:styleId="Odstavecseseznamem">
+    <w:name w:val="List Paragraph"/>
+    <w:basedOn w:val="Normln"/>
+    <w:uiPriority w:val="34"/>
+    <w:qFormat/>
+    <w:rsid w:val="00C13507"/>
+    <w:pPr>
+      <w:ind w:left="720"/>
+      <w:contextualSpacing/>
+    </w:pPr>
+  </w:style>
+  <w:style w:type="character" w:styleId="Nevyeenzmnka">
+    <w:name w:val="Unresolved Mention"/>
+    <w:basedOn w:val="Standardnpsmoodstavce"/>
+    <w:uiPriority w:val="99"/>
+    <w:semiHidden/>
+    <w:unhideWhenUsed/>
+    <w:rsid w:val="00C13507"/>
+    <w:rPr>
+      <w:color w:val="808080"/>
+      <w:shd w:val="clear" w:color="auto" w:fill="E6E6E6"/>
+    </w:rPr>
+  </w:style>
+  <w:style w:type="table" w:styleId="Mkatabulky">
+    <w:name w:val="Table Grid"/>
+    <w:basedOn w:val="Normlntabulka"/>
+    <w:uiPriority w:val="39"/>
+    <w:rsid w:val="007F79C5"/>
+    <w:pPr>
+      <w:spacing w:after="0" w:line="240" w:lineRule="auto"/>
+    </w:pPr>
+    <w:tblPr>
+      <w:tblBorders>
+        <w:top w:val="single" w:sz="4" w:space="0" w:color="auto"/>
+        <w:left w:val="single" w:sz="4" w:space="0" w:color="auto"/>
+        <w:bottom w:val="single" w:sz="4" w:space="0" w:color="auto"/>
+        <w:right w:val="single" w:sz="4" w:space="0" w:color="auto"/>
+        <w:insideH w:val="single" w:sz="4" w:space="0" w:color="auto"/>
+        <w:insideV w:val="single" w:sz="4" w:space="0" w:color="auto"/>
+      </w:tblBorders>
+    </w:tblPr>
+  </w:style>
+  <w:style w:type="table" w:styleId="Tabulkaseznamu3zvraznn3">
+    <w:name w:val="List Table 3 Accent 3"/>
+    <w:basedOn w:val="Normlntabulka"/>
+    <w:uiPriority w:val="48"/>
+    <w:rsid w:val="007F79C5"/>
+    <w:pPr>
+      <w:spacing w:after="0" w:line="240" w:lineRule="auto"/>
+    </w:pPr>
+    <w:tblPr>
+      <w:tblStyleRowBandSize w:val="1"/>
+      <w:tblStyleColBandSize w:val="1"/>
+      <w:tblBorders>
+        <w:top w:val="single" w:sz="4" w:space="0" w:color="A5A5A5" w:themeColor="accent3"/>
+        <w:left w:val="single" w:sz="4" w:space="0" w:color="A5A5A5" w:themeColor="accent3"/>
+        <w:bottom w:val="single" w:sz="4" w:space="0" w:color="A5A5A5" w:themeColor="accent3"/>
+        <w:right w:val="single" w:sz="4" w:space="0" w:color="A5A5A5" w:themeColor="accent3"/>
+      </w:tblBorders>
+    </w:tblPr>
+    <w:tblStylePr w:type="firstRow">
+      <w:rPr>
+        <w:b/>
+        <w:bCs/>
+        <w:color w:val="FFFFFF" w:themeColor="background1"/>
+      </w:rPr>
+      <w:tblPr/>
+      <w:tcPr>
+        <w:shd w:val="clear" w:color="auto" w:fill="A5A5A5" w:themeFill="accent3"/>
+      </w:tcPr>
+    </w:tblStylePr>
+    <w:tblStylePr w:type="lastRow">
+      <w:rPr>
+        <w:b/>
+        <w:bCs/>
+      </w:rPr>
+      <w:tblPr/>
+      <w:tcPr>
+        <w:tcBorders>
+          <w:top w:val="double" w:sz="4" w:space="0" w:color="A5A5A5" w:themeColor="accent3"/>
+        </w:tcBorders>
+        <w:shd w:val="clear" w:color="auto" w:fill="FFFFFF" w:themeFill="background1"/>
+      </w:tcPr>
+    </w:tblStylePr>
+    <w:tblStylePr w:type="firstCol">
+      <w:rPr>
+        <w:b/>
+        <w:bCs/>
+      </w:rPr>
+      <w:tblPr/>
+      <w:tcPr>
+        <w:tcBorders>
+          <w:right w:val="nil"/>
+        </w:tcBorders>
+        <w:shd w:val="clear" w:color="auto" w:fill="FFFFFF" w:themeFill="background1"/>
+      </w:tcPr>
+    </w:tblStylePr>
+    <w:tblStylePr w:type="lastCol">
+      <w:rPr>
+        <w:b/>
+        <w:bCs/>
+      </w:rPr>
+      <w:tblPr/>
+      <w:tcPr>
+        <w:tcBorders>
+          <w:left w:val="nil"/>
+        </w:tcBorders>
+        <w:shd w:val="clear" w:color="auto" w:fill="FFFFFF" w:themeFill="background1"/>
+      </w:tcPr>
+    </w:tblStylePr>
+    <w:tblStylePr w:type="band1Vert">
+      <w:tblPr/>
+      <w:tcPr>
+        <w:tcBorders>
+          <w:left w:val="single" w:sz="4" w:space="0" w:color="A5A5A5" w:themeColor="accent3"/>
+          <w:right w:val="single" w:sz="4" w:space="0" w:color="A5A5A5" w:themeColor="accent3"/>
+        </w:tcBorders>
+      </w:tcPr>
+    </w:tblStylePr>
+    <w:tblStylePr w:type="band1Horz">
+      <w:tblPr/>
+      <w:tcPr>
+        <w:tcBorders>
+          <w:top w:val="single" w:sz="4" w:space="0" w:color="A5A5A5" w:themeColor="accent3"/>
+          <w:bottom w:val="single" w:sz="4" w:space="0" w:color="A5A5A5" w:themeColor="accent3"/>
+          <w:insideH w:val="nil"/>
+        </w:tcBorders>
+      </w:tcPr>
+    </w:tblStylePr>
+    <w:tblStylePr w:type="neCell">
+      <w:tblPr/>
+      <w:tcPr>
+        <w:tcBorders>
+          <w:left w:val="nil"/>
+          <w:bottom w:val="nil"/>
+        </w:tcBorders>
+      </w:tcPr>
+    </w:tblStylePr>
+    <w:tblStylePr w:type="nwCell">
+      <w:tblPr/>
+      <w:tcPr>
+        <w:tcBorders>
+          <w:bottom w:val="nil"/>
+          <w:right w:val="nil"/>
+        </w:tcBorders>
+      </w:tcPr>
+    </w:tblStylePr>
+    <w:tblStylePr w:type="seCell">
+      <w:tblPr/>
+      <w:tcPr>
+        <w:tcBorders>
+          <w:top w:val="double" w:sz="4" w:space="0" w:color="A5A5A5" w:themeColor="accent3"/>
+          <w:left w:val="nil"/>
+        </w:tcBorders>
+      </w:tcPr>
+    </w:tblStylePr>
+    <w:tblStylePr w:type="swCell">
+      <w:tblPr/>
+      <w:tcPr>
+        <w:tcBorders>
+          <w:top w:val="double" w:sz="4" w:space="0" w:color="A5A5A5" w:themeColor="accent3"/>
+          <w:right w:val="nil"/>
+        </w:tcBorders>
+      </w:tcPr>
+    </w:tblStylePr>
+  </w:style>
+  <w:style w:type="paragraph" w:styleId="Vrazncitt">
+    <w:name w:val="Intense Quote"/>
+    <w:aliases w:val="kód"/>
+    <w:basedOn w:val="Normln"/>
+    <w:next w:val="Normln"/>
+    <w:link w:val="VrazncittChar"/>
+    <w:uiPriority w:val="30"/>
+    <w:rsid w:val="000F0DA4"/>
+    <w:pPr>
+      <w:pBdr>
+        <w:top w:val="single" w:sz="4" w:space="10" w:color="000000" w:themeColor="text1"/>
+        <w:bottom w:val="single" w:sz="4" w:space="10" w:color="000000" w:themeColor="text1"/>
+      </w:pBdr>
+      <w:spacing w:before="360" w:beforeAutospacing="0" w:after="360" w:afterAutospacing="0"/>
+      <w:jc w:val="left"/>
+    </w:pPr>
+    <w:rPr>
+      <w:rFonts w:ascii="Arial" w:hAnsi="Arial"/>
+      <w:iCs/>
+    </w:rPr>
+  </w:style>
+  <w:style w:type="character" w:customStyle="1" w:styleId="VrazncittChar">
+    <w:name w:val="Výrazný citát Char"/>
+    <w:aliases w:val="kód Char"/>
+    <w:basedOn w:val="Standardnpsmoodstavce"/>
+    <w:link w:val="Vrazncitt"/>
+    <w:uiPriority w:val="30"/>
+    <w:rsid w:val="000F0DA4"/>
+    <w:rPr>
+      <w:rFonts w:ascii="Arial" w:eastAsia="Times New Roman" w:hAnsi="Arial" w:cs="Times New Roman"/>
+      <w:iCs/>
+      <w:sz w:val="24"/>
+      <w:szCs w:val="24"/>
+      <w:lang w:eastAsia="cs-CZ"/>
+    </w:rPr>
+  </w:style>
+  <w:style w:type="paragraph" w:customStyle="1" w:styleId="kdy">
+    <w:name w:val="kódy"/>
+    <w:basedOn w:val="0Bezny"/>
+    <w:link w:val="kdyChar"/>
+    <w:qFormat/>
+    <w:rsid w:val="000F0DA4"/>
+    <w:pPr>
+      <w:pBdr>
+        <w:top w:val="single" w:sz="4" w:space="1" w:color="auto"/>
+        <w:left w:val="single" w:sz="4" w:space="4" w:color="auto"/>
+        <w:bottom w:val="single" w:sz="4" w:space="1" w:color="auto"/>
+        <w:right w:val="single" w:sz="4" w:space="4" w:color="auto"/>
+      </w:pBdr>
+      <w:spacing w:before="120" w:after="120" w:line="240" w:lineRule="auto"/>
+      <w:contextualSpacing/>
+      <w:jc w:val="left"/>
+    </w:pPr>
+    <w:rPr>
+      <w:rFonts w:ascii="Courier New" w:hAnsi="Courier New"/>
+      <w:noProof/>
+      <w:color w:val="000000" w:themeColor="text1"/>
+      <w:sz w:val="20"/>
+    </w:rPr>
+  </w:style>
+  <w:style w:type="character" w:customStyle="1" w:styleId="kdyChar">
+    <w:name w:val="kódy Char"/>
+    <w:basedOn w:val="0BeznyChar"/>
+    <w:link w:val="kdy"/>
+    <w:rsid w:val="000F0DA4"/>
+    <w:rPr>
+      <w:rFonts w:ascii="Courier New" w:hAnsi="Courier New"/>
+      <w:noProof/>
+      <w:color w:val="000000" w:themeColor="text1"/>
+      <w:sz w:val="20"/>
+      <w:szCs w:val="24"/>
     </w:rPr>
   </w:style>
 </w:styles>
@@ -3526,7 +6976,7 @@
 </file>
 
 <file path=customXml/itemProps1.xml><?xml version="1.0" encoding="utf-8"?>
-<ds:datastoreItem xmlns:ds="http://schemas.openxmlformats.org/officeDocument/2006/customXml" ds:itemID="{4FD37D09-96EA-4995-A13D-13CB36290630}">
+<ds:datastoreItem xmlns:ds="http://schemas.openxmlformats.org/officeDocument/2006/customXml" ds:itemID="{C5EB9340-AD8C-4EFD-9B95-5164215763CF}">
   <ds:schemaRefs>
     <ds:schemaRef ds:uri="http://schemas.openxmlformats.org/officeDocument/2006/bibliography"/>
   </ds:schemaRefs>

</xml_diff>

<commit_message>
Webpack nebude součástí bakalářky
</commit_message>
<xml_diff>
--- a/bakalarka.docx
+++ b/bakalarka.docx
@@ -2303,7 +2303,7 @@
         <w:t>y technologie, které budou použity při vytváření samotné knihovny. Mezi ně patří CSS a jeho preprocesor SAS</w:t>
       </w:r>
       <w:r>
-        <w:t xml:space="preserve">S, JavaScript a jeho knihovna jQuery a nástroje pro zkompilování knihovny – Gulp či Webpack. </w:t>
+        <w:t xml:space="preserve">S, JavaScript a jeho knihovna jQuery a nástroj pro zkompilování knihovny – Gulp. </w:t>
       </w:r>
     </w:p>
     <w:p>
@@ -2761,14 +2761,27 @@
                             <w:r>
                               <w:t xml:space="preserve">Obrázek </w:t>
                             </w:r>
-                            <w:fldSimple w:instr=" SEQ Obrázek \* ARABIC ">
-                              <w:r>
-                                <w:rPr>
-                                  <w:noProof/>
-                                </w:rPr>
-                                <w:t>1</w:t>
-                              </w:r>
-                            </w:fldSimple>
+                            <w:r>
+                              <w:fldChar w:fldCharType="begin"/>
+                            </w:r>
+                            <w:r>
+                              <w:instrText xml:space="preserve"> SEQ Obrázek \* ARABIC </w:instrText>
+                            </w:r>
+                            <w:r>
+                              <w:fldChar w:fldCharType="separate"/>
+                            </w:r>
+                            <w:r>
+                              <w:rPr>
+                                <w:noProof/>
+                              </w:rPr>
+                              <w:t>1</w:t>
+                            </w:r>
+                            <w:r>
+                              <w:rPr>
+                                <w:noProof/>
+                              </w:rPr>
+                              <w:fldChar w:fldCharType="end"/>
+                            </w:r>
                             <w:r>
                               <w:t xml:space="preserve"> - Zjednodušená struktura Media Query zápisu¨</w:t>
                             </w:r>
@@ -3062,14 +3075,27 @@
       <w:r>
         <w:t xml:space="preserve">Obrázek </w:t>
       </w:r>
-      <w:fldSimple w:instr=" SEQ Obrázek \* ARABIC ">
-        <w:r>
-          <w:rPr>
-            <w:noProof/>
-          </w:rPr>
-          <w:t>2</w:t>
-        </w:r>
-      </w:fldSimple>
+      <w:r>
+        <w:fldChar w:fldCharType="begin"/>
+      </w:r>
+      <w:r>
+        <w:instrText xml:space="preserve"> SEQ Obrázek \* ARABIC </w:instrText>
+      </w:r>
+      <w:r>
+        <w:fldChar w:fldCharType="separate"/>
+      </w:r>
+      <w:r>
+        <w:rPr>
+          <w:noProof/>
+        </w:rPr>
+        <w:t>2</w:t>
+      </w:r>
+      <w:r>
+        <w:rPr>
+          <w:noProof/>
+        </w:rPr>
+        <w:fldChar w:fldCharType="end"/>
+      </w:r>
       <w:r>
         <w:t xml:space="preserve"> - Návrh běžného layoutu webové stránky</w:t>
       </w:r>
@@ -3766,7 +3792,13 @@
         <w:pStyle w:val="0Bezny"/>
       </w:pPr>
       <w:r>
-        <w:t>Kompilace knihovny by mohla být provedena mnoha způsoby, autor v rámci knihovny uvede příklady kompilace v nástrojích Gulp a Webpack -&gt; potřebné nástroje a pluginy budou nainstalovány pomocí balíčkovacího systému Yarn.</w:t>
+        <w:t>Kompilace knihovny by mohla být provedena mnoha způsoby, autor v rámci knihovny uvede příklad kompilace v nástroj</w:t>
+      </w:r>
+      <w:r>
+        <w:t>i</w:t>
+      </w:r>
+      <w:r>
+        <w:t xml:space="preserve"> Gulp -&gt; potřebné nástroje a pluginy budou nainstalovány pomocí balíčkovacího systému Yarn.</w:t>
       </w:r>
     </w:p>
     <w:p>
@@ -3845,46 +3877,6 @@
     </w:p>
     <w:p>
       <w:pPr>
-        <w:pStyle w:val="3rove"/>
-        <w:numPr>
-          <w:ilvl w:val="2"/>
-          <w:numId w:val="31"/>
-        </w:numPr>
-        <w:ind w:left="851" w:hanging="851"/>
-      </w:pPr>
-      <w:r>
-        <w:t>Webpack</w:t>
-      </w:r>
-    </w:p>
-    <w:p>
-      <w:pPr>
-        <w:pStyle w:val="0Bezny"/>
-      </w:pPr>
-      <w:r>
-        <w:t>Webpack je balíčkovací systém, díky kterému lze pracovat převážně s JavaScriptem, ale i dalšími soubory (CSS, obrázky apod.).</w:t>
-      </w:r>
-      <w:r>
-        <w:t xml:space="preserve"> Mezi navzájem provázanými soubory zachovává vztah a díky možnostem nastavení a pluginům s nimi dokáže během procesu manipulovat</w:t>
-      </w:r>
-      <w:r>
-        <w:t>. Pro zjednodušení konfigurace bude v příkladu použito rozhraní Webpack Encore (</w:t>
-      </w:r>
-      <w:hyperlink r:id="rId11" w:history="1">
-        <w:r>
-          <w:rPr>
-            <w:rStyle w:val="Hypertextovodkaz"/>
-          </w:rPr>
-          <w:t>https://github.com/symfony/webpack-encore</w:t>
-        </w:r>
-      </w:hyperlink>
-      <w:r>
-        <w:t xml:space="preserve">). </w:t>
-      </w:r>
-      <w:bookmarkStart w:id="10" w:name="_GoBack"/>
-      <w:bookmarkEnd w:id="10"/>
-    </w:p>
-    <w:p>
-      <w:pPr>
         <w:widowControl/>
         <w:spacing w:before="0" w:beforeAutospacing="0" w:after="160" w:afterAutospacing="0" w:line="259" w:lineRule="auto"/>
         <w:jc w:val="left"/>
@@ -3893,6 +3885,8 @@
           <w:lang w:eastAsia="en-US"/>
         </w:rPr>
       </w:pPr>
+      <w:bookmarkStart w:id="10" w:name="_GoBack"/>
+      <w:bookmarkEnd w:id="10"/>
       <w:r>
         <w:br w:type="page"/>
       </w:r>
@@ -4507,7 +4501,7 @@
       <w:r>
         <w:t xml:space="preserve">Bootstrap · The most popular HTML, CSS, and JS library in the world. [online]. Mark Otto, Jacob Thornton, and Bootstrap contributors [cit. 2018-01-26]. Dostupné z: </w:t>
       </w:r>
-      <w:hyperlink r:id="rId12" w:history="1">
+      <w:hyperlink r:id="rId11" w:history="1">
         <w:r>
           <w:rPr>
             <w:rStyle w:val="Hypertextovodkaz"/>
@@ -4533,7 +4527,7 @@
       <w:r>
         <w:t xml:space="preserve">Foundation [online]. Campbell, California: ZURB [cit. 2018-01-26]. Dostupné z: </w:t>
       </w:r>
-      <w:hyperlink r:id="rId13" w:history="1">
+      <w:hyperlink r:id="rId12" w:history="1">
         <w:r>
           <w:rPr>
             <w:rStyle w:val="Hypertextovodkaz"/>
@@ -4562,7 +4556,7 @@
       <w:r>
         <w:t xml:space="preserve">AMRAN, Adam. Úvod do grid systémů. In: Meebio [online]. Meebio, 01.11.2011 [cit. 2018-01-26]. Dostupné z: </w:t>
       </w:r>
-      <w:hyperlink r:id="rId14" w:history="1">
+      <w:hyperlink r:id="rId13" w:history="1">
         <w:r>
           <w:rPr>
             <w:rStyle w:val="Hypertextovodkaz"/>
@@ -4598,7 +4592,7 @@
       <w:r>
         <w:t xml:space="preserve">[online]. Red Hat [cit. 2018-01-27]. Dostupné z: </w:t>
       </w:r>
-      <w:hyperlink r:id="rId15" w:history="1">
+      <w:hyperlink r:id="rId14" w:history="1">
         <w:r>
           <w:rPr>
             <w:rStyle w:val="Hypertextovodkaz"/>
@@ -4665,7 +4659,7 @@
       <w:r>
         <w:t xml:space="preserve"> [online]. 2012 [cit. 2018-01-31]. Dostupné z: </w:t>
       </w:r>
-      <w:hyperlink r:id="rId16" w:history="1">
+      <w:hyperlink r:id="rId15" w:history="1">
         <w:r>
           <w:rPr>
             <w:rStyle w:val="Hypertextovodkaz"/>
@@ -4732,7 +4726,7 @@
       <w:r>
         <w:t xml:space="preserve"> [online]. 2004 [cit. 2018-02-01]. Dostupné z: </w:t>
       </w:r>
-      <w:hyperlink r:id="rId17" w:history="1">
+      <w:hyperlink r:id="rId16" w:history="1">
         <w:r>
           <w:rPr>
             <w:rStyle w:val="Hypertextovodkaz"/>
@@ -4827,7 +4821,7 @@
       <w:r>
         <w:t xml:space="preserve"> [online]. [cit. 2018-02-07]. Dostupné z: </w:t>
       </w:r>
-      <w:hyperlink r:id="rId18" w:history="1">
+      <w:hyperlink r:id="rId17" w:history="1">
         <w:r>
           <w:rPr>
             <w:rStyle w:val="Hypertextovodkaz"/>
@@ -4861,7 +4855,7 @@
       <w:r>
         <w:t xml:space="preserve"> [online]. Hampton Catlin, Natalie Weizenbaum, Chris Eppstein, and numerous contributors, 2017 [cit. 2018-02-07]. Dostupné z: </w:t>
       </w:r>
-      <w:hyperlink r:id="rId19" w:history="1">
+      <w:hyperlink r:id="rId18" w:history="1">
         <w:r>
           <w:rPr>
             <w:rStyle w:val="Hypertextovodkaz"/>
@@ -4894,7 +4888,7 @@
       <w:r>
         <w:t xml:space="preserve"> [online]. The jQuery Foundation, 2018 [cit. 2018-02-08]. Dostupné z: </w:t>
       </w:r>
-      <w:hyperlink r:id="rId20" w:history="1">
+      <w:hyperlink r:id="rId19" w:history="1">
         <w:r>
           <w:rPr>
             <w:rStyle w:val="Hypertextovodkaz"/>
@@ -4930,7 +4924,7 @@
       <w:r>
         <w:t xml:space="preserve"> [online]. [cit. 2018-02-09]. Dostupné z: </w:t>
       </w:r>
-      <w:hyperlink r:id="rId21" w:history="1">
+      <w:hyperlink r:id="rId20" w:history="1">
         <w:r>
           <w:rPr>
             <w:rStyle w:val="Hypertextovodkaz"/>
@@ -4962,8 +4956,8 @@
       </w:r>
     </w:p>
     <w:sectPr>
-      <w:footerReference w:type="default" r:id="rId22"/>
-      <w:footerReference w:type="first" r:id="rId23"/>
+      <w:footerReference w:type="default" r:id="rId21"/>
+      <w:footerReference w:type="first" r:id="rId22"/>
       <w:pgSz w:w="11906" w:h="16838"/>
       <w:pgMar w:top="1417" w:right="1417" w:bottom="1417" w:left="1417" w:header="708" w:footer="708" w:gutter="0"/>
       <w:cols w:space="708"/>
@@ -9857,7 +9851,7 @@
 </file>
 
 <file path=customXml/itemProps1.xml><?xml version="1.0" encoding="utf-8"?>
-<ds:datastoreItem xmlns:ds="http://schemas.openxmlformats.org/officeDocument/2006/customXml" ds:itemID="{BEA04614-B268-45CF-8F63-6AE46212961A}">
+<ds:datastoreItem xmlns:ds="http://schemas.openxmlformats.org/officeDocument/2006/customXml" ds:itemID="{A3779186-4947-409B-95AA-0E432E54731B}">
   <ds:schemaRefs>
     <ds:schemaRef ds:uri="http://schemas.openxmlformats.org/officeDocument/2006/bibliography"/>
   </ds:schemaRefs>

</xml_diff>